<commit_message>
Comentarios código y actualización documentación (recepción terminada)
</commit_message>
<xml_diff>
--- a/DALI_TPUART.docx
+++ b/DALI_TPUART.docx
@@ -2,11 +2,376 @@
 <file path=word/document.xml><?xml version="1.0" encoding="utf-8"?>
 <w:document xmlns:wpc="http://schemas.microsoft.com/office/word/2010/wordprocessingCanvas" xmlns:cx="http://schemas.microsoft.com/office/drawing/2014/chartex" xmlns:cx1="http://schemas.microsoft.com/office/drawing/2015/9/8/chartex" xmlns:cx2="http://schemas.microsoft.com/office/drawing/2015/10/21/chartex" xmlns:cx3="http://schemas.microsoft.com/office/drawing/2016/5/9/chartex" xmlns:cx4="http://schemas.microsoft.com/office/drawing/2016/5/10/chartex" xmlns:cx5="http://schemas.microsoft.com/office/drawing/2016/5/11/chartex" xmlns:cx6="http://schemas.microsoft.com/office/drawing/2016/5/12/chartex" xmlns:cx7="http://schemas.microsoft.com/office/drawing/2016/5/13/chartex" xmlns:cx8="http://schemas.microsoft.com/office/drawing/2016/5/14/chartex" xmlns:mc="http://schemas.openxmlformats.org/markup-compatibility/2006" xmlns:aink="http://schemas.microsoft.com/office/drawing/2016/ink" xmlns:am3d="http://schemas.microsoft.com/office/drawing/2017/model3d" xmlns:o="urn:schemas-microsoft-com:office:office" xmlns:r="http://schemas.openxmlformats.org/officeDocument/2006/relationships" xmlns:m="http://schemas.openxmlformats.org/officeDocument/2006/math" xmlns:v="urn:schemas-microsoft-com:vml" xmlns:wp14="http://schemas.microsoft.com/office/word/2010/wordprocessingDrawing" xmlns:wp="http://schemas.openxmlformats.org/drawingml/2006/wordprocessingDrawing" xmlns:w10="urn:schemas-microsoft-com:office:word" xmlns:w="http://schemas.openxmlformats.org/wordprocessingml/2006/main" xmlns:w14="http://schemas.microsoft.com/office/word/2010/wordml" xmlns:w15="http://schemas.microsoft.com/office/word/2012/wordml" xmlns:w16cex="http://schemas.microsoft.com/office/word/2018/wordml/cex" xmlns:w16cid="http://schemas.microsoft.com/office/word/2016/wordml/cid" xmlns:w16="http://schemas.microsoft.com/office/word/2018/wordml" xmlns:w16se="http://schemas.microsoft.com/office/word/2015/wordml/symex" xmlns:wpg="http://schemas.microsoft.com/office/word/2010/wordprocessingGroup" xmlns:wpi="http://schemas.microsoft.com/office/word/2010/wordprocessingInk" xmlns:wne="http://schemas.microsoft.com/office/word/2006/wordml" xmlns:wps="http://schemas.microsoft.com/office/word/2010/wordprocessingShape" mc:Ignorable="w14 w15 w16se w16cid w16 w16cex wp14">
   <w:body>
+    <w:sdt>
+      <w:sdtPr>
+        <w:id w:val="-531576957"/>
+        <w:docPartObj>
+          <w:docPartGallery w:val="Cover Pages"/>
+          <w:docPartUnique/>
+        </w:docPartObj>
+      </w:sdtPr>
+      <w:sdtContent>
+        <w:p/>
+        <w:tbl>
+          <w:tblPr>
+            <w:tblpPr w:leftFromText="187" w:rightFromText="187" w:horzAnchor="margin" w:tblpXSpec="center" w:tblpY="2881"/>
+            <w:tblW w:w="4000" w:type="pct"/>
+            <w:tblBorders>
+              <w:left w:val="single" w:sz="12" w:space="0" w:color="4472C4" w:themeColor="accent1"/>
+            </w:tblBorders>
+            <w:tblCellMar>
+              <w:left w:w="144" w:type="dxa"/>
+              <w:right w:w="115" w:type="dxa"/>
+            </w:tblCellMar>
+            <w:tblLook w:val="04A0" w:firstRow="1" w:lastRow="0" w:firstColumn="1" w:lastColumn="0" w:noHBand="0" w:noVBand="1"/>
+          </w:tblPr>
+          <w:tblGrid>
+            <w:gridCol w:w="7018"/>
+          </w:tblGrid>
+          <w:tr>
+            <w:sdt>
+              <w:sdtPr>
+                <w:rPr>
+                  <w:color w:val="2F5496" w:themeColor="accent1" w:themeShade="BF"/>
+                  <w:sz w:val="24"/>
+                  <w:szCs w:val="24"/>
+                </w:rPr>
+                <w:alias w:val="Compañía"/>
+                <w:id w:val="13406915"/>
+                <w:placeholder>
+                  <w:docPart w:val="13078C6623A44594976D01BDA7B2E50D"/>
+                </w:placeholder>
+                <w:dataBinding w:prefixMappings="xmlns:ns0='http://schemas.openxmlformats.org/officeDocument/2006/extended-properties'" w:xpath="/ns0:Properties[1]/ns0:Company[1]" w:storeItemID="{6668398D-A668-4E3E-A5EB-62B293D839F1}"/>
+                <w:text/>
+              </w:sdtPr>
+              <w:sdtContent>
+                <w:tc>
+                  <w:tcPr>
+                    <w:tcW w:w="7672" w:type="dxa"/>
+                    <w:tcMar>
+                      <w:top w:w="216" w:type="dxa"/>
+                      <w:left w:w="115" w:type="dxa"/>
+                      <w:bottom w:w="216" w:type="dxa"/>
+                      <w:right w:w="115" w:type="dxa"/>
+                    </w:tcMar>
+                  </w:tcPr>
+                  <w:p>
+                    <w:pPr>
+                      <w:pStyle w:val="Sinespaciado"/>
+                      <w:rPr>
+                        <w:color w:val="2F5496" w:themeColor="accent1" w:themeShade="BF"/>
+                        <w:sz w:val="24"/>
+                      </w:rPr>
+                    </w:pPr>
+                    <w:r>
+                      <w:rPr>
+                        <w:color w:val="2F5496" w:themeColor="accent1" w:themeShade="BF"/>
+                        <w:sz w:val="24"/>
+                        <w:szCs w:val="24"/>
+                      </w:rPr>
+                      <w:t xml:space="preserve"> </w:t>
+                    </w:r>
+                  </w:p>
+                </w:tc>
+              </w:sdtContent>
+            </w:sdt>
+          </w:tr>
+          <w:tr>
+            <w:tc>
+              <w:tcPr>
+                <w:tcW w:w="7672" w:type="dxa"/>
+              </w:tcPr>
+              <w:sdt>
+                <w:sdtPr>
+                  <w:rPr>
+                    <w:rFonts w:asciiTheme="majorHAnsi" w:eastAsiaTheme="majorEastAsia" w:hAnsiTheme="majorHAnsi" w:cstheme="majorBidi"/>
+                    <w:color w:val="4472C4" w:themeColor="accent1"/>
+                    <w:sz w:val="88"/>
+                    <w:szCs w:val="88"/>
+                  </w:rPr>
+                  <w:alias w:val="Título"/>
+                  <w:id w:val="13406919"/>
+                  <w:placeholder>
+                    <w:docPart w:val="08CA1E328B3244F29BBF8FD9BC48860F"/>
+                  </w:placeholder>
+                  <w:dataBinding w:prefixMappings="xmlns:ns0='http://schemas.openxmlformats.org/package/2006/metadata/core-properties' xmlns:ns1='http://purl.org/dc/elements/1.1/'" w:xpath="/ns0:coreProperties[1]/ns1:title[1]" w:storeItemID="{6C3C8BC8-F283-45AE-878A-BAB7291924A1}"/>
+                  <w:text/>
+                </w:sdtPr>
+                <w:sdtContent>
+                  <w:p>
+                    <w:pPr>
+                      <w:pStyle w:val="Sinespaciado"/>
+                      <w:spacing w:line="216" w:lineRule="auto"/>
+                      <w:rPr>
+                        <w:rFonts w:asciiTheme="majorHAnsi" w:eastAsiaTheme="majorEastAsia" w:hAnsiTheme="majorHAnsi" w:cstheme="majorBidi"/>
+                        <w:color w:val="4472C4" w:themeColor="accent1"/>
+                        <w:sz w:val="88"/>
+                        <w:szCs w:val="88"/>
+                      </w:rPr>
+                    </w:pPr>
+                    <w:r>
+                      <w:rPr>
+                        <w:rFonts w:asciiTheme="majorHAnsi" w:eastAsiaTheme="majorEastAsia" w:hAnsiTheme="majorHAnsi" w:cstheme="majorBidi"/>
+                        <w:color w:val="4472C4" w:themeColor="accent1"/>
+                        <w:sz w:val="88"/>
+                        <w:szCs w:val="88"/>
+                      </w:rPr>
+                      <w:t>DESARROLLO     TP-UAR DALI</w:t>
+                    </w:r>
+                  </w:p>
+                </w:sdtContent>
+              </w:sdt>
+            </w:tc>
+          </w:tr>
+          <w:tr>
+            <w:tc>
+              <w:tcPr>
+                <w:tcW w:w="7672" w:type="dxa"/>
+                <w:tcMar>
+                  <w:top w:w="216" w:type="dxa"/>
+                  <w:left w:w="115" w:type="dxa"/>
+                  <w:bottom w:w="216" w:type="dxa"/>
+                  <w:right w:w="115" w:type="dxa"/>
+                </w:tcMar>
+              </w:tcPr>
+              <w:p>
+                <w:pPr>
+                  <w:pStyle w:val="Sinespaciado"/>
+                  <w:rPr>
+                    <w:color w:val="2F5496" w:themeColor="accent1" w:themeShade="BF"/>
+                    <w:sz w:val="24"/>
+                  </w:rPr>
+                </w:pPr>
+                <w:r>
+                  <w:rPr>
+                    <w:color w:val="2F5496" w:themeColor="accent1" w:themeShade="BF"/>
+                    <w:sz w:val="24"/>
+                    <w:szCs w:val="24"/>
+                  </w:rPr>
+                  <w:t xml:space="preserve">  </w:t>
+                </w:r>
+              </w:p>
+            </w:tc>
+          </w:tr>
+        </w:tbl>
+        <w:tbl>
+          <w:tblPr>
+            <w:tblpPr w:leftFromText="187" w:rightFromText="187" w:horzAnchor="margin" w:tblpXSpec="center" w:tblpYSpec="bottom"/>
+            <w:tblW w:w="3857" w:type="pct"/>
+            <w:tblLook w:val="04A0" w:firstRow="1" w:lastRow="0" w:firstColumn="1" w:lastColumn="0" w:noHBand="0" w:noVBand="1"/>
+          </w:tblPr>
+          <w:tblGrid>
+            <w:gridCol w:w="6778"/>
+          </w:tblGrid>
+          <w:tr>
+            <w:tc>
+              <w:tcPr>
+                <w:tcW w:w="7221" w:type="dxa"/>
+                <w:tcMar>
+                  <w:top w:w="216" w:type="dxa"/>
+                  <w:left w:w="115" w:type="dxa"/>
+                  <w:bottom w:w="216" w:type="dxa"/>
+                  <w:right w:w="115" w:type="dxa"/>
+                </w:tcMar>
+              </w:tcPr>
+              <w:p>
+                <w:pPr>
+                  <w:pStyle w:val="Sinespaciado"/>
+                  <w:rPr>
+                    <w:color w:val="4472C4" w:themeColor="accent1"/>
+                    <w:sz w:val="28"/>
+                    <w:szCs w:val="28"/>
+                  </w:rPr>
+                </w:pPr>
+                <w:sdt>
+                  <w:sdtPr>
+                    <w:rPr>
+                      <w:color w:val="4472C4" w:themeColor="accent1"/>
+                      <w:sz w:val="28"/>
+                      <w:szCs w:val="28"/>
+                    </w:rPr>
+                    <w:alias w:val="Autor"/>
+                    <w:id w:val="13406928"/>
+                    <w:placeholder>
+                      <w:docPart w:val="4DF1ECB4CFB14BC6A602B62488BB09A2"/>
+                    </w:placeholder>
+                    <w:dataBinding w:prefixMappings="xmlns:ns0='http://schemas.openxmlformats.org/package/2006/metadata/core-properties' xmlns:ns1='http://purl.org/dc/elements/1.1/'" w:xpath="/ns0:coreProperties[1]/ns1:creator[1]" w:storeItemID="{6C3C8BC8-F283-45AE-878A-BAB7291924A1}"/>
+                    <w:text/>
+                  </w:sdtPr>
+                  <w:sdtContent>
+                    <w:r>
+                      <w:rPr>
+                        <w:color w:val="4472C4" w:themeColor="accent1"/>
+                        <w:sz w:val="28"/>
+                        <w:szCs w:val="28"/>
+                      </w:rPr>
+                      <w:t>Javier Riego Barcia</w:t>
+                    </w:r>
+                  </w:sdtContent>
+                </w:sdt>
+                <w:r>
+                  <w:rPr>
+                    <w:color w:val="4472C4" w:themeColor="accent1"/>
+                    <w:sz w:val="28"/>
+                    <w:szCs w:val="28"/>
+                  </w:rPr>
+                  <w:t xml:space="preserve"> </w:t>
+                </w:r>
+              </w:p>
+              <w:sdt>
+                <w:sdtPr>
+                  <w:rPr>
+                    <w:color w:val="4472C4" w:themeColor="accent1"/>
+                    <w:sz w:val="28"/>
+                    <w:szCs w:val="28"/>
+                  </w:rPr>
+                  <w:alias w:val="Fecha"/>
+                  <w:tag w:val="Fecha"/>
+                  <w:id w:val="13406932"/>
+                  <w:placeholder>
+                    <w:docPart w:val="CEB52CBAD14A405DBE6F223D5903E312"/>
+                  </w:placeholder>
+                  <w:dataBinding w:prefixMappings="xmlns:ns0='http://schemas.microsoft.com/office/2006/coverPageProps'" w:xpath="/ns0:CoverPageProperties[1]/ns0:PublishDate[1]" w:storeItemID="{55AF091B-3C7A-41E3-B477-F2FDAA23CFDA}"/>
+                  <w:date w:fullDate="2021-03-01T00:00:00Z">
+                    <w:dateFormat w:val="d-M-yyyy"/>
+                    <w:lid w:val="es-ES"/>
+                    <w:storeMappedDataAs w:val="dateTime"/>
+                    <w:calendar w:val="gregorian"/>
+                  </w:date>
+                </w:sdtPr>
+                <w:sdtContent>
+                  <w:p>
+                    <w:pPr>
+                      <w:pStyle w:val="Sinespaciado"/>
+                      <w:rPr>
+                        <w:color w:val="4472C4" w:themeColor="accent1"/>
+                        <w:sz w:val="28"/>
+                        <w:szCs w:val="28"/>
+                      </w:rPr>
+                    </w:pPr>
+                    <w:r>
+                      <w:rPr>
+                        <w:color w:val="4472C4" w:themeColor="accent1"/>
+                        <w:sz w:val="28"/>
+                        <w:szCs w:val="28"/>
+                      </w:rPr>
+                      <w:t>1-3-2021</w:t>
+                    </w:r>
+                  </w:p>
+                </w:sdtContent>
+              </w:sdt>
+              <w:p>
+                <w:pPr>
+                  <w:pStyle w:val="Sinespaciado"/>
+                  <w:rPr>
+                    <w:color w:val="4472C4" w:themeColor="accent1"/>
+                  </w:rPr>
+                </w:pPr>
+              </w:p>
+            </w:tc>
+          </w:tr>
+        </w:tbl>
+        <w:p>
+          <w:pPr>
+            <w:widowControl/>
+            <w:spacing w:line="259" w:lineRule="auto"/>
+            <w:ind w:firstLine="0"/>
+            <w:jc w:val="left"/>
+          </w:pPr>
+          <w:r>
+            <w:rPr>
+              <w:noProof/>
+            </w:rPr>
+            <w:drawing>
+              <wp:anchor distT="0" distB="0" distL="114300" distR="114300" simplePos="0" relativeHeight="251658240" behindDoc="0" locked="0" layoutInCell="1" allowOverlap="1" wp14:anchorId="1C04D68D" wp14:editId="06C2926E">
+                <wp:simplePos x="0" y="0"/>
+                <wp:positionH relativeFrom="column">
+                  <wp:posOffset>3976158</wp:posOffset>
+                </wp:positionH>
+                <wp:positionV relativeFrom="paragraph">
+                  <wp:posOffset>2000885</wp:posOffset>
+                </wp:positionV>
+                <wp:extent cx="1489710" cy="1097280"/>
+                <wp:effectExtent l="0" t="0" r="0" b="7620"/>
+                <wp:wrapThrough wrapText="bothSides">
+                  <wp:wrapPolygon edited="0">
+                    <wp:start x="0" y="0"/>
+                    <wp:lineTo x="0" y="21375"/>
+                    <wp:lineTo x="21269" y="21375"/>
+                    <wp:lineTo x="21269" y="0"/>
+                    <wp:lineTo x="0" y="0"/>
+                  </wp:wrapPolygon>
+                </wp:wrapThrough>
+                <wp:docPr id="4" name="Imagen 4"/>
+                <wp:cNvGraphicFramePr>
+                  <a:graphicFrameLocks xmlns:a="http://schemas.openxmlformats.org/drawingml/2006/main" noChangeAspect="1"/>
+                </wp:cNvGraphicFramePr>
+                <a:graphic xmlns:a="http://schemas.openxmlformats.org/drawingml/2006/main">
+                  <a:graphicData uri="http://schemas.openxmlformats.org/drawingml/2006/picture">
+                    <pic:pic xmlns:pic="http://schemas.openxmlformats.org/drawingml/2006/picture">
+                      <pic:nvPicPr>
+                        <pic:cNvPr id="0" name="Picture 1"/>
+                        <pic:cNvPicPr>
+                          <a:picLocks noChangeAspect="1" noChangeArrowheads="1"/>
+                        </pic:cNvPicPr>
+                      </pic:nvPicPr>
+                      <pic:blipFill rotWithShape="1">
+                        <a:blip r:embed="rId9" cstate="print">
+                          <a:extLst>
+                            <a:ext uri="{28A0092B-C50C-407E-A947-70E740481C1C}">
+                              <a14:useLocalDpi xmlns:a14="http://schemas.microsoft.com/office/drawing/2010/main" val="0"/>
+                            </a:ext>
+                          </a:extLst>
+                        </a:blip>
+                        <a:srcRect l="15818" r="16273"/>
+                        <a:stretch/>
+                      </pic:blipFill>
+                      <pic:spPr bwMode="auto">
+                        <a:xfrm>
+                          <a:off x="0" y="0"/>
+                          <a:ext cx="1489710" cy="1097280"/>
+                        </a:xfrm>
+                        <a:prstGeom prst="rect">
+                          <a:avLst/>
+                        </a:prstGeom>
+                        <a:noFill/>
+                        <a:ln>
+                          <a:noFill/>
+                        </a:ln>
+                        <a:extLst>
+                          <a:ext uri="{53640926-AAD7-44D8-BBD7-CCE9431645EC}">
+                            <a14:shadowObscured xmlns:a14="http://schemas.microsoft.com/office/drawing/2010/main"/>
+                          </a:ext>
+                        </a:extLst>
+                      </pic:spPr>
+                    </pic:pic>
+                  </a:graphicData>
+                </a:graphic>
+                <wp14:sizeRelH relativeFrom="page">
+                  <wp14:pctWidth>0</wp14:pctWidth>
+                </wp14:sizeRelH>
+                <wp14:sizeRelV relativeFrom="page">
+                  <wp14:pctHeight>0</wp14:pctHeight>
+                </wp14:sizeRelV>
+              </wp:anchor>
+            </w:drawing>
+          </w:r>
+          <w:r>
+            <w:br w:type="page"/>
+          </w:r>
+        </w:p>
+      </w:sdtContent>
+    </w:sdt>
     <w:p>
       <w:pPr>
         <w:pStyle w:val="Ttulo1"/>
-      </w:pPr>
-      <w:r>
+        <w:numPr>
+          <w:ilvl w:val="0"/>
+          <w:numId w:val="44"/>
+        </w:numPr>
+      </w:pPr>
+      <w:r>
+        <w:lastRenderedPageBreak/>
         <w:t>Introducción</w:t>
       </w:r>
     </w:p>
@@ -182,7 +547,7 @@
         <w:pStyle w:val="Ttulo2"/>
         <w:numPr>
           <w:ilvl w:val="1"/>
-          <w:numId w:val="45"/>
+          <w:numId w:val="44"/>
         </w:numPr>
       </w:pPr>
       <w:r>
@@ -205,6 +570,7 @@
           <w:tcPr>
             <w:tcW w:w="2925" w:type="dxa"/>
             <w:shd w:val="clear" w:color="auto" w:fill="C9C9C9" w:themeFill="accent3" w:themeFillTint="99"/>
+            <w:vAlign w:val="center"/>
           </w:tcPr>
           <w:p>
             <w:pPr>
@@ -220,6 +586,7 @@
           <w:tcPr>
             <w:tcW w:w="2926" w:type="dxa"/>
             <w:shd w:val="clear" w:color="auto" w:fill="C9C9C9" w:themeFill="accent3" w:themeFillTint="99"/>
+            <w:vAlign w:val="center"/>
           </w:tcPr>
           <w:p>
             <w:pPr>
@@ -235,6 +602,7 @@
           <w:tcPr>
             <w:tcW w:w="2926" w:type="dxa"/>
             <w:shd w:val="clear" w:color="auto" w:fill="C9C9C9" w:themeFill="accent3" w:themeFillTint="99"/>
+            <w:vAlign w:val="center"/>
           </w:tcPr>
           <w:p>
             <w:pPr>
@@ -306,23 +674,7 @@
                 <w:sz w:val="22"/>
                 <w:szCs w:val="20"/>
               </w:rPr>
-              <w:t>Salida de datos al bus DALI (</w:t>
-            </w:r>
-            <w:proofErr w:type="spellStart"/>
-            <w:r>
-              <w:rPr>
-                <w:sz w:val="22"/>
-                <w:szCs w:val="20"/>
-              </w:rPr>
-              <w:t>Tx</w:t>
-            </w:r>
-            <w:proofErr w:type="spellEnd"/>
-            <w:r>
-              <w:rPr>
-                <w:sz w:val="22"/>
-                <w:szCs w:val="20"/>
-              </w:rPr>
-              <w:t>)</w:t>
+              <w:t>Salida de datos al bus DALI (Tx)</w:t>
             </w:r>
           </w:p>
         </w:tc>
@@ -386,23 +738,7 @@
                 <w:sz w:val="22"/>
                 <w:szCs w:val="20"/>
               </w:rPr>
-              <w:t>Entrada de datos del bus DALI (</w:t>
-            </w:r>
-            <w:proofErr w:type="spellStart"/>
-            <w:r>
-              <w:rPr>
-                <w:sz w:val="22"/>
-                <w:szCs w:val="20"/>
-              </w:rPr>
-              <w:t>Rx</w:t>
-            </w:r>
-            <w:proofErr w:type="spellEnd"/>
-            <w:r>
-              <w:rPr>
-                <w:sz w:val="22"/>
-                <w:szCs w:val="20"/>
-              </w:rPr>
-              <w:t>)</w:t>
+              <w:t>Entrada de datos del bus DALI (Rx)</w:t>
             </w:r>
           </w:p>
         </w:tc>
@@ -480,15 +816,7 @@
                 <w:sz w:val="22"/>
                 <w:szCs w:val="20"/>
               </w:rPr>
-              <w:t xml:space="preserve">Detección de </w:t>
-            </w:r>
-            <w:proofErr w:type="spellStart"/>
-            <w:r>
-              <w:rPr>
-                <w:sz w:val="22"/>
-                <w:szCs w:val="20"/>
-              </w:rPr>
-              <w:t>Send</w:t>
+              <w:t>Detección de Send</w:t>
             </w:r>
             <w:r>
               <w:rPr>
@@ -502,47 +830,7 @@
                 <w:sz w:val="22"/>
                 <w:szCs w:val="20"/>
               </w:rPr>
-              <w:t>Twice</w:t>
-            </w:r>
-            <w:proofErr w:type="spellEnd"/>
-            <w:r>
-              <w:rPr>
-                <w:sz w:val="22"/>
-                <w:szCs w:val="20"/>
-              </w:rPr>
-              <w:t xml:space="preserve"> </w:t>
-            </w:r>
-            <w:proofErr w:type="spellStart"/>
-            <w:r>
-              <w:rPr>
-                <w:sz w:val="22"/>
-                <w:szCs w:val="20"/>
-              </w:rPr>
-              <w:t>frames</w:t>
-            </w:r>
-            <w:proofErr w:type="spellEnd"/>
-            <w:r>
-              <w:rPr>
-                <w:sz w:val="22"/>
-                <w:szCs w:val="20"/>
-              </w:rPr>
-              <w:t xml:space="preserve"> y fallos del sistema tras un </w:t>
-            </w:r>
-            <w:proofErr w:type="spellStart"/>
-            <w:r>
-              <w:rPr>
-                <w:sz w:val="22"/>
-                <w:szCs w:val="20"/>
-              </w:rPr>
-              <w:t>Power</w:t>
-            </w:r>
-            <w:proofErr w:type="spellEnd"/>
-            <w:r>
-              <w:rPr>
-                <w:sz w:val="22"/>
-                <w:szCs w:val="20"/>
-              </w:rPr>
-              <w:t xml:space="preserve"> Down</w:t>
+              <w:t>Twice frames y fallos del sistema tras un Power Down</w:t>
             </w:r>
           </w:p>
         </w:tc>
@@ -756,45 +1044,25 @@
       <w:r>
         <w:t xml:space="preserve">Tabla </w:t>
       </w:r>
-      <w:r>
-        <w:fldChar w:fldCharType="begin"/>
-      </w:r>
-      <w:r>
-        <w:instrText xml:space="preserve"> STYLEREF 1 \s </w:instrText>
-      </w:r>
-      <w:r>
-        <w:fldChar w:fldCharType="separate"/>
-      </w:r>
-      <w:r>
-        <w:rPr>
-          <w:noProof/>
-        </w:rPr>
-        <w:t>1</w:t>
-      </w:r>
-      <w:r>
-        <w:fldChar w:fldCharType="end"/>
-      </w:r>
+      <w:fldSimple w:instr=" STYLEREF 1 \s ">
+        <w:r>
+          <w:rPr>
+            <w:noProof/>
+          </w:rPr>
+          <w:t>1</w:t>
+        </w:r>
+      </w:fldSimple>
       <w:r>
         <w:t>.</w:t>
       </w:r>
-      <w:r>
-        <w:fldChar w:fldCharType="begin"/>
-      </w:r>
-      <w:r>
-        <w:instrText xml:space="preserve"> SEQ Tabla \* ARABIC \s 1 </w:instrText>
-      </w:r>
-      <w:r>
-        <w:fldChar w:fldCharType="separate"/>
-      </w:r>
-      <w:r>
-        <w:rPr>
-          <w:noProof/>
-        </w:rPr>
-        <w:t>1</w:t>
-      </w:r>
-      <w:r>
-        <w:fldChar w:fldCharType="end"/>
-      </w:r>
+      <w:fldSimple w:instr=" SEQ Tabla \* ARABIC \s 1 ">
+        <w:r>
+          <w:rPr>
+            <w:noProof/>
+          </w:rPr>
+          <w:t>1</w:t>
+        </w:r>
+      </w:fldSimple>
       <w:r>
         <w:t>: Conexiones y módulos del microcontrolador utilizados</w:t>
       </w:r>
@@ -802,6 +1070,10 @@
     <w:p>
       <w:pPr>
         <w:pStyle w:val="Ttulo1"/>
+        <w:numPr>
+          <w:ilvl w:val="0"/>
+          <w:numId w:val="44"/>
+        </w:numPr>
       </w:pPr>
       <w:r>
         <w:lastRenderedPageBreak/>
@@ -810,23 +1082,13 @@
     </w:p>
     <w:p>
       <w:r>
-        <w:t>L</w:t>
-      </w:r>
-      <w:r>
-        <w:t xml:space="preserve">as señales en un bus DALI son enviadas </w:t>
-      </w:r>
-      <w:r>
-        <w:t xml:space="preserve">por el BUS </w:t>
-      </w:r>
-      <w:r>
-        <w:t>como trenes de pulsos con codificación Manchester. Estas señales varían entre los dos estados lógicos LOW (0V) [ACTIVE STATE] y HIGH (16V) [IDLE STATE]. Mediante un transceptor se adaptan dichos niveles de tensión al rango de 0 a 3.3V, operables desde un microcontrolador.</w:t>
+        <w:t>Las señales en un bus DALI son enviadas por el BUS como trenes de pulsos con codificación Manchester. Estas señales varían entre los dos estados lógicos LOW (0V) [ACTIVE STATE] y HIGH (16V) [IDLE STATE]. Mediante un transceptor se adaptan dichos niveles de tensión al rango de 0 a 3.3V, operables desde un microcontrolador.</w:t>
       </w:r>
     </w:p>
     <w:p>
       <w:r>
         <w:t>Las tramas o “</w:t>
       </w:r>
-      <w:proofErr w:type="spellStart"/>
       <w:r>
         <w:rPr>
           <w:i/>
@@ -834,7 +1096,6 @@
         </w:rPr>
         <w:t>frames</w:t>
       </w:r>
-      <w:proofErr w:type="spellEnd"/>
       <w:r>
         <w:t>” recibidos serás de 16 o 24 bits, y han de cumplir con las especificaciones temporales mostradas en la</w:t>
       </w:r>
@@ -939,7 +1200,7 @@
                     <pic:cNvPicPr/>
                   </pic:nvPicPr>
                   <pic:blipFill>
-                    <a:blip r:embed="rId8">
+                    <a:blip r:embed="rId10">
                       <a:extLst>
                         <a:ext uri="{28A0092B-C50C-407E-A947-70E740481C1C}">
                           <a14:useLocalDpi xmlns:a14="http://schemas.microsoft.com/office/drawing/2010/main" val="0"/>
@@ -976,24 +1237,14 @@
       <w:r>
         <w:t xml:space="preserve">Figura </w:t>
       </w:r>
-      <w:r>
-        <w:fldChar w:fldCharType="begin"/>
-      </w:r>
-      <w:r>
-        <w:instrText xml:space="preserve"> SEQ Figura \* ARABIC </w:instrText>
-      </w:r>
-      <w:r>
-        <w:fldChar w:fldCharType="separate"/>
-      </w:r>
-      <w:r>
-        <w:rPr>
-          <w:noProof/>
-        </w:rPr>
-        <w:t>1</w:t>
-      </w:r>
-      <w:r>
-        <w:fldChar w:fldCharType="end"/>
-      </w:r>
+      <w:fldSimple w:instr=" SEQ Figura \* ARABIC ">
+        <w:r>
+          <w:rPr>
+            <w:noProof/>
+          </w:rPr>
+          <w:t>1</w:t>
+        </w:r>
+      </w:fldSimple>
       <w:r>
         <w:t>: Tiempos de recepción con flanco en la mitad del tiempo de bit</w:t>
       </w:r>
@@ -1023,7 +1274,7 @@
                     <pic:cNvPicPr/>
                   </pic:nvPicPr>
                   <pic:blipFill>
-                    <a:blip r:embed="rId9">
+                    <a:blip r:embed="rId11">
                       <a:extLst>
                         <a:ext uri="{28A0092B-C50C-407E-A947-70E740481C1C}">
                           <a14:useLocalDpi xmlns:a14="http://schemas.microsoft.com/office/drawing/2010/main" val="0"/>
@@ -1058,24 +1309,14 @@
       <w:r>
         <w:t xml:space="preserve">Figura </w:t>
       </w:r>
-      <w:r>
-        <w:fldChar w:fldCharType="begin"/>
-      </w:r>
-      <w:r>
-        <w:instrText xml:space="preserve"> SEQ Figura \* ARABIC </w:instrText>
-      </w:r>
-      <w:r>
-        <w:fldChar w:fldCharType="separate"/>
-      </w:r>
-      <w:r>
-        <w:rPr>
-          <w:noProof/>
-        </w:rPr>
-        <w:t>2</w:t>
-      </w:r>
-      <w:r>
-        <w:fldChar w:fldCharType="end"/>
-      </w:r>
+      <w:fldSimple w:instr=" SEQ Figura \* ARABIC ">
+        <w:r>
+          <w:rPr>
+            <w:noProof/>
+          </w:rPr>
+          <w:t>2</w:t>
+        </w:r>
+      </w:fldSimple>
       <w:bookmarkEnd w:id="0"/>
       <w:r>
         <w:t>: Tiempos de recepción con flanco en la mitad del tiempo de bit</w:t>
@@ -1107,7 +1348,7 @@
                     <pic:cNvPicPr/>
                   </pic:nvPicPr>
                   <pic:blipFill>
-                    <a:blip r:embed="rId10">
+                    <a:blip r:embed="rId12">
                       <a:extLst>
                         <a:ext uri="{28A0092B-C50C-407E-A947-70E740481C1C}">
                           <a14:useLocalDpi xmlns:a14="http://schemas.microsoft.com/office/drawing/2010/main" val="0"/>
@@ -1142,24 +1383,14 @@
       <w:r>
         <w:t xml:space="preserve">Figura </w:t>
       </w:r>
-      <w:r>
-        <w:fldChar w:fldCharType="begin"/>
-      </w:r>
-      <w:r>
-        <w:instrText xml:space="preserve"> SEQ Figura \* ARABIC </w:instrText>
-      </w:r>
-      <w:r>
-        <w:fldChar w:fldCharType="separate"/>
-      </w:r>
-      <w:r>
-        <w:rPr>
-          <w:noProof/>
-        </w:rPr>
-        <w:t>3</w:t>
-      </w:r>
-      <w:r>
-        <w:fldChar w:fldCharType="end"/>
-      </w:r>
+      <w:fldSimple w:instr=" SEQ Figura \* ARABIC ">
+        <w:r>
+          <w:rPr>
+            <w:noProof/>
+          </w:rPr>
+          <w:t>3</w:t>
+        </w:r>
+      </w:fldSimple>
       <w:bookmarkEnd w:id="1"/>
       <w:r>
         <w:t>: Tiempos de establecimiento entre diferentes tipos de trama</w:t>
@@ -1167,15 +1398,7 @@
     </w:p>
     <w:p>
       <w:r>
-        <w:t xml:space="preserve">Cada </w:t>
-      </w:r>
-      <w:proofErr w:type="spellStart"/>
-      <w:r>
-        <w:t>frame</w:t>
-      </w:r>
-      <w:proofErr w:type="spellEnd"/>
-      <w:r>
-        <w:t xml:space="preserve"> en DALI tiene la siguiente estructura:</w:t>
+        <w:t>Cada frame en DALI tiene la siguiente estructura:</w:t>
       </w:r>
     </w:p>
     <w:p>
@@ -1234,7 +1457,7 @@
         <w:pStyle w:val="Ttulo2"/>
         <w:numPr>
           <w:ilvl w:val="1"/>
-          <w:numId w:val="45"/>
+          <w:numId w:val="44"/>
         </w:numPr>
       </w:pPr>
       <w:r>
@@ -1254,17 +1477,11 @@
         <w:t>Mediante interrupciones por cambio de nivel en PB5, se detecta cada uno de los flancos de la señal de entrada (subida y bajada). Con cada flanco se almacena en un array la información más relevante relativa a este, tiempo que ha tardado en darse y el valor tras dicho flanco.</w:t>
       </w:r>
     </w:p>
+    <w:p/>
     <w:p>
       <w:r>
-        <w:t>Mediante la utilización del “</w:t>
-      </w:r>
-      <w:proofErr w:type="spellStart"/>
-      <w:r>
-        <w:t>Timer</w:t>
-      </w:r>
-      <w:proofErr w:type="spellEnd"/>
-      <w:r>
-        <w:t xml:space="preserve"> 14” del microcontrolador, se </w:t>
+        <w:lastRenderedPageBreak/>
+        <w:t xml:space="preserve">Mediante la utilización del “Timer 14” del microcontrolador, se </w:t>
       </w:r>
       <w:proofErr w:type="gramStart"/>
       <w:r>
@@ -1278,33 +1495,13 @@
       </w:r>
       <w:proofErr w:type="gramEnd"/>
       <w:r>
-        <w:t xml:space="preserve"> una </w:t>
-      </w:r>
-      <w:r>
-        <w:lastRenderedPageBreak/>
-        <w:t xml:space="preserve">temporización con fada flanco recibido, de esta forma podremos monitorizar errores temporales en la señal de entrada, así como detectar </w:t>
-      </w:r>
-      <w:proofErr w:type="spellStart"/>
-      <w:r>
-        <w:t>Power</w:t>
-      </w:r>
-      <w:proofErr w:type="spellEnd"/>
-      <w:r>
-        <w:t xml:space="preserve"> Down </w:t>
+        <w:t xml:space="preserve"> una temporización con fada flanco recibido, de esta forma podremos monitorizar errores temporales en la señal de entrada, así como detectar Power Down </w:t>
       </w:r>
       <w:r>
         <w:t>o</w:t>
       </w:r>
       <w:r>
-        <w:t xml:space="preserve"> determinar cuando se ha terminado de recibir un </w:t>
-      </w:r>
-      <w:proofErr w:type="spellStart"/>
-      <w:r>
-        <w:t>frame</w:t>
-      </w:r>
-      <w:proofErr w:type="spellEnd"/>
-      <w:r>
-        <w:t>.</w:t>
+        <w:t xml:space="preserve"> determinar cuando se ha terminado de recibir un frame.</w:t>
       </w:r>
     </w:p>
     <w:p>
@@ -1325,9 +1522,9 @@
           <w:noProof/>
         </w:rPr>
         <w:drawing>
-          <wp:inline distT="0" distB="0" distL="0" distR="0" wp14:anchorId="5A681B2E" wp14:editId="09F6A6D8">
-            <wp:extent cx="5029210" cy="6647702"/>
-            <wp:effectExtent l="0" t="0" r="0" b="1270"/>
+          <wp:inline distT="0" distB="0" distL="0" distR="0" wp14:anchorId="5A681B2E" wp14:editId="76D3F333">
+            <wp:extent cx="4846320" cy="6405955"/>
+            <wp:effectExtent l="0" t="0" r="0" b="0"/>
             <wp:docPr id="54" name="Imagen 54" descr="Diagrama&#10;&#10;Descripción generada automáticamente"/>
             <wp:cNvGraphicFramePr>
               <a:graphicFrameLocks xmlns:a="http://schemas.openxmlformats.org/drawingml/2006/main" noChangeAspect="1"/>
@@ -1340,7 +1537,7 @@
                     <pic:cNvPicPr/>
                   </pic:nvPicPr>
                   <pic:blipFill>
-                    <a:blip r:embed="rId11" cstate="print">
+                    <a:blip r:embed="rId13" cstate="print">
                       <a:extLst>
                         <a:ext uri="{28A0092B-C50C-407E-A947-70E740481C1C}">
                           <a14:useLocalDpi xmlns:a14="http://schemas.microsoft.com/office/drawing/2010/main" val="0"/>
@@ -1354,7 +1551,7 @@
                   <pic:spPr>
                     <a:xfrm>
                       <a:off x="0" y="0"/>
-                      <a:ext cx="5029210" cy="6647702"/>
+                      <a:ext cx="4853633" cy="6415622"/>
                     </a:xfrm>
                     <a:prstGeom prst="rect">
                       <a:avLst/>
@@ -1374,58 +1571,673 @@
       <w:r>
         <w:t xml:space="preserve">Figura </w:t>
       </w:r>
-      <w:r>
-        <w:fldChar w:fldCharType="begin"/>
-      </w:r>
-      <w:r>
-        <w:instrText xml:space="preserve"> SEQ Figura \* ARABIC </w:instrText>
-      </w:r>
-      <w:r>
-        <w:fldChar w:fldCharType="separate"/>
-      </w:r>
+      <w:fldSimple w:instr=" SEQ Figura \* ARABIC ">
+        <w:r>
+          <w:rPr>
+            <w:noProof/>
+          </w:rPr>
+          <w:t>4</w:t>
+        </w:r>
+      </w:fldSimple>
+      <w:r>
+        <w:t>: Diagrama de flujo de la detección de flancos</w:t>
+      </w:r>
+    </w:p>
+    <w:p/>
+    <w:p>
+      <w:r>
+        <w:lastRenderedPageBreak/>
+        <w:t>Con cada flanco descendente, se comprueba si es el primer flanco de la trama, ya que todas las tramas DALI comienzan con este tipo de flanco. Si es el primero se inicializan las variables y condiciones pertinentes para comenzar a recibir el frame de forma correcta.</w:t>
+      </w:r>
+    </w:p>
+    <w:p>
+      <w:r>
+        <w:t>Tras haber recibido el flanco, determinado de qué tipo de flanco se trata y si es el primero o no de la trama, se realiza la llamada al controlador o manejador de flancos, mediante el cual, se determina</w:t>
+      </w:r>
+      <w:r>
+        <w:t xml:space="preserve"> y almacena</w:t>
+      </w:r>
+      <w:r>
+        <w:t xml:space="preserve"> </w:t>
+      </w:r>
+      <w:r>
+        <w:t>la posición del flanco dentro del tiempo de bit (al inicio o en medio)</w:t>
+      </w:r>
+      <w:r>
+        <w:t>, y el tiempo transcurrido entre cada flanco</w:t>
+      </w:r>
+      <w:r>
+        <w:t>. Esto es algo muy importante, ya que el flanco que nos proporciona información relevante acerca del dato que se pretende leer es el flanco central</w:t>
+      </w:r>
+      <w:r>
+        <w:t xml:space="preserve"> (Manchester)</w:t>
+      </w:r>
+      <w:r>
+        <w:t>, que determina el valor del bit recibido; si el flanco es ascendente, el dato recibido es un “1”, si el flanco es descendente, el dato recibido es un “0”.</w:t>
+      </w:r>
+    </w:p>
+    <w:p>
+      <w:pPr>
+        <w:keepNext/>
+        <w:jc w:val="center"/>
+      </w:pPr>
       <w:r>
         <w:rPr>
           <w:noProof/>
         </w:rPr>
-        <w:t>4</w:t>
+        <w:drawing>
+          <wp:inline distT="0" distB="0" distL="0" distR="0" wp14:anchorId="3A74ABF6" wp14:editId="134B8FAA">
+            <wp:extent cx="5438775" cy="1952625"/>
+            <wp:effectExtent l="0" t="0" r="9525" b="9525"/>
+            <wp:docPr id="1" name="Imagen 1" descr="Gráfico&#10;&#10;Descripción generada automáticamente con confianza media"/>
+            <wp:cNvGraphicFramePr>
+              <a:graphicFrameLocks xmlns:a="http://schemas.openxmlformats.org/drawingml/2006/main" noChangeAspect="1"/>
+            </wp:cNvGraphicFramePr>
+            <a:graphic xmlns:a="http://schemas.openxmlformats.org/drawingml/2006/main">
+              <a:graphicData uri="http://schemas.openxmlformats.org/drawingml/2006/picture">
+                <pic:pic xmlns:pic="http://schemas.openxmlformats.org/drawingml/2006/picture">
+                  <pic:nvPicPr>
+                    <pic:cNvPr id="1" name="Imagen 1" descr="Gráfico&#10;&#10;Descripción generada automáticamente con confianza media"/>
+                    <pic:cNvPicPr/>
+                  </pic:nvPicPr>
+                  <pic:blipFill rotWithShape="1">
+                    <a:blip r:embed="rId14">
+                      <a:extLst>
+                        <a:ext uri="{28A0092B-C50C-407E-A947-70E740481C1C}">
+                          <a14:useLocalDpi xmlns:a14="http://schemas.microsoft.com/office/drawing/2010/main" val="0"/>
+                        </a:ext>
+                      </a:extLst>
+                    </a:blip>
+                    <a:srcRect b="24074"/>
+                    <a:stretch/>
+                  </pic:blipFill>
+                  <pic:spPr bwMode="auto">
+                    <a:xfrm>
+                      <a:off x="0" y="0"/>
+                      <a:ext cx="5438775" cy="1952625"/>
+                    </a:xfrm>
+                    <a:prstGeom prst="rect">
+                      <a:avLst/>
+                    </a:prstGeom>
+                    <a:ln>
+                      <a:noFill/>
+                    </a:ln>
+                    <a:extLst>
+                      <a:ext uri="{53640926-AAD7-44D8-BBD7-CCE9431645EC}">
+                        <a14:shadowObscured xmlns:a14="http://schemas.microsoft.com/office/drawing/2010/main"/>
+                      </a:ext>
+                    </a:extLst>
+                  </pic:spPr>
+                </pic:pic>
+              </a:graphicData>
+            </a:graphic>
+          </wp:inline>
+        </w:drawing>
+      </w:r>
+    </w:p>
+    <w:p>
+      <w:pPr>
+        <w:pStyle w:val="Descripcin"/>
+      </w:pPr>
+      <w:r>
+        <w:t xml:space="preserve">Figura </w:t>
+      </w:r>
+      <w:fldSimple w:instr=" SEQ Figura \* ARABIC ">
+        <w:r>
+          <w:rPr>
+            <w:noProof/>
+          </w:rPr>
+          <w:t>5</w:t>
+        </w:r>
+      </w:fldSimple>
+      <w:r>
+        <w:t>: Codificación Manchester</w:t>
+      </w:r>
+    </w:p>
+    <w:p>
+      <w:r>
+        <w:t>El diagrama de flujo mostrado en la</w:t>
+      </w:r>
+      <w:r>
+        <w:t xml:space="preserve"> </w:t>
+      </w:r>
+      <w:r>
+        <w:fldChar w:fldCharType="begin"/>
+      </w:r>
+      <w:r>
+        <w:instrText xml:space="preserve"> REF _Ref67375706 \h </w:instrText>
+      </w:r>
+      <w:r>
+        <w:fldChar w:fldCharType="separate"/>
+      </w:r>
+      <w:r>
+        <w:t xml:space="preserve">Figura </w:t>
+      </w:r>
+      <w:r>
+        <w:rPr>
+          <w:noProof/>
+        </w:rPr>
+        <w:t>6</w:t>
       </w:r>
       <w:r>
         <w:fldChar w:fldCharType="end"/>
       </w:r>
       <w:r>
-        <w:t>: Diagrama de flujo de la detección de flancos</w:t>
-      </w:r>
+        <w:t>, muestra el proceso de tratamiento y almacenamiento de cada mitad de bit recibido</w:t>
+      </w:r>
+      <w:r>
+        <w:t xml:space="preserve"> (t</w:t>
+      </w:r>
+      <w:r>
+        <w:t>odos los tiempos están en microsegundos</w:t>
+      </w:r>
+      <w:r>
+        <w:t>), para su posterior procesado y decodificación</w:t>
+      </w:r>
+      <w:r>
+        <w:t>.</w:t>
+      </w:r>
+    </w:p>
+    <w:p>
+      <w:r>
+        <w:t>La configuración del TIMER 14 para el conteo del tiempo de bit y la detección de POWER DOWN y STOP CONDITION tras la recepción de un frame ha sido la siguiente:</w:t>
+      </w:r>
+    </w:p>
+    <w:p>
+      <w:pPr>
+        <w:pStyle w:val="Prrafodelista"/>
+        <w:numPr>
+          <w:ilvl w:val="0"/>
+          <w:numId w:val="47"/>
+        </w:numPr>
+      </w:pPr>
+      <w:r>
+        <w:t>CounterMode = TIM_COUNTERMODE_UP</w:t>
+      </w:r>
+    </w:p>
+    <w:p>
+      <w:pPr>
+        <w:pStyle w:val="Prrafodelista"/>
+        <w:numPr>
+          <w:ilvl w:val="0"/>
+          <w:numId w:val="47"/>
+        </w:numPr>
+      </w:pPr>
+      <w:r>
+        <w:t>Period = 65535</w:t>
+      </w:r>
+    </w:p>
+    <w:p>
+      <w:pPr>
+        <w:pStyle w:val="Prrafodelista"/>
+        <w:numPr>
+          <w:ilvl w:val="0"/>
+          <w:numId w:val="47"/>
+        </w:numPr>
+      </w:pPr>
+      <w:r>
+        <w:t>Prescaler = 15</w:t>
+      </w:r>
+    </w:p>
+    <w:p>
+      <w:pPr>
+        <w:pStyle w:val="Prrafodelista"/>
+        <w:numPr>
+          <w:ilvl w:val="0"/>
+          <w:numId w:val="47"/>
+        </w:numPr>
+      </w:pPr>
+      <w:r>
+        <w:t>ClockDivision = TIM_CLOCKDIVISION_DIV1</w:t>
+      </w:r>
+    </w:p>
+    <w:p>
+      <w:pPr>
+        <w:pStyle w:val="Prrafodelista"/>
+        <w:numPr>
+          <w:ilvl w:val="0"/>
+          <w:numId w:val="47"/>
+        </w:numPr>
+      </w:pPr>
+      <w:r>
+        <w:t>AutoReloadPreload = TIM_AUTORELOAD_PRELOAD_ENABLE</w:t>
+      </w:r>
+    </w:p>
+    <w:p>
+      <w:r>
+        <w:t>Se ha configurado un prescaler de 15 en función a la siguiente fórmula</w:t>
+      </w:r>
+      <w:r>
+        <w:t xml:space="preserve"> (</w:t>
+      </w:r>
+      <w:r>
+        <w:t>disponible en el</w:t>
+      </w:r>
+      <w:r>
+        <w:t xml:space="preserve"> </w:t>
+      </w:r>
+      <w:r>
+        <w:rPr>
+          <w:u w:val="single"/>
+        </w:rPr>
+        <w:lastRenderedPageBreak/>
+        <w:t>datasheet</w:t>
+      </w:r>
+      <w:r>
+        <w:t>)</w:t>
+      </w:r>
+      <w:r>
+        <w:t xml:space="preserve"> para reducir la frecuencia del reloj de 16 MHz a 1MHz, y realizar así </w:t>
+      </w:r>
+      <w:r>
+        <w:t>el conteo en microsegundos [1 TICK = 1us]</w:t>
+      </w:r>
+      <w:r>
+        <w:t>.</w:t>
+      </w:r>
+    </w:p>
+    <w:p>
+      <m:oMathPara>
+        <m:oMath>
+          <m:r>
+            <w:rPr>
+              <w:rFonts w:ascii="Cambria Math" w:hAnsi="Cambria Math"/>
+            </w:rPr>
+            <m:t>C</m:t>
+          </m:r>
+          <m:sSub>
+            <m:sSubPr>
+              <m:ctrlPr>
+                <w:rPr>
+                  <w:rFonts w:ascii="Cambria Math" w:hAnsi="Cambria Math"/>
+                  <w:i/>
+                </w:rPr>
+              </m:ctrlPr>
+            </m:sSubPr>
+            <m:e>
+              <m:r>
+                <w:rPr>
+                  <w:rFonts w:ascii="Cambria Math" w:hAnsi="Cambria Math"/>
+                </w:rPr>
+                <m:t>K</m:t>
+              </m:r>
+            </m:e>
+            <m:sub>
+              <m:r>
+                <w:rPr>
+                  <w:rFonts w:ascii="Cambria Math" w:hAnsi="Cambria Math"/>
+                </w:rPr>
+                <m:t>CLK</m:t>
+              </m:r>
+            </m:sub>
+          </m:sSub>
+          <m:r>
+            <w:rPr>
+              <w:rFonts w:ascii="Cambria Math" w:hAnsi="Cambria Math"/>
+            </w:rPr>
+            <m:t>=</m:t>
+          </m:r>
+          <m:f>
+            <m:fPr>
+              <m:ctrlPr>
+                <w:rPr>
+                  <w:rFonts w:ascii="Cambria Math" w:hAnsi="Cambria Math"/>
+                  <w:i/>
+                </w:rPr>
+              </m:ctrlPr>
+            </m:fPr>
+            <m:num>
+              <m:sSub>
+                <m:sSubPr>
+                  <m:ctrlPr>
+                    <w:rPr>
+                      <w:rFonts w:ascii="Cambria Math" w:hAnsi="Cambria Math"/>
+                      <w:i/>
+                    </w:rPr>
+                  </m:ctrlPr>
+                </m:sSubPr>
+                <m:e>
+                  <m:r>
+                    <w:rPr>
+                      <w:rFonts w:ascii="Cambria Math" w:hAnsi="Cambria Math"/>
+                    </w:rPr>
+                    <m:t>f</m:t>
+                  </m:r>
+                </m:e>
+                <m:sub>
+                  <m:r>
+                    <w:rPr>
+                      <w:rFonts w:ascii="Cambria Math" w:hAnsi="Cambria Math"/>
+                    </w:rPr>
+                    <m:t>CLKPSC</m:t>
+                  </m:r>
+                </m:sub>
+              </m:sSub>
+            </m:num>
+            <m:den>
+              <m:r>
+                <w:rPr>
+                  <w:rFonts w:ascii="Cambria Math" w:hAnsi="Cambria Math"/>
+                </w:rPr>
+                <m:t>PSC</m:t>
+              </m:r>
+              <m:d>
+                <m:dPr>
+                  <m:begChr m:val="["/>
+                  <m:endChr m:val="]"/>
+                  <m:ctrlPr>
+                    <w:rPr>
+                      <w:rFonts w:ascii="Cambria Math" w:hAnsi="Cambria Math"/>
+                      <w:i/>
+                    </w:rPr>
+                  </m:ctrlPr>
+                </m:dPr>
+                <m:e>
+                  <m:r>
+                    <w:rPr>
+                      <w:rFonts w:ascii="Cambria Math" w:hAnsi="Cambria Math"/>
+                    </w:rPr>
+                    <m:t>15:0</m:t>
+                  </m:r>
+                </m:e>
+              </m:d>
+              <m:r>
+                <w:rPr>
+                  <w:rFonts w:ascii="Cambria Math" w:hAnsi="Cambria Math"/>
+                </w:rPr>
+                <m:t>+1</m:t>
+              </m:r>
+            </m:den>
+          </m:f>
+        </m:oMath>
+      </m:oMathPara>
     </w:p>
     <w:p/>
     <w:p>
-      <w:r>
-        <w:lastRenderedPageBreak/>
-        <w:t xml:space="preserve">Con cada flanco descendente, se comprueba si es el primer flanco de la trama, ya que todas las tramas DALI comienzan con este tipo de flanco. Si es el primero se inicializan las variables y condiciones pertinentes para comenzar a recibir el </w:t>
-      </w:r>
-      <w:proofErr w:type="spellStart"/>
-      <w:r>
-        <w:t>frame</w:t>
-      </w:r>
-      <w:proofErr w:type="spellEnd"/>
-      <w:r>
-        <w:t xml:space="preserve"> de forma correcta.</w:t>
+      <w:pPr>
+        <w:keepNext/>
+        <w:jc w:val="center"/>
+      </w:pPr>
+      <w:r>
+        <w:rPr>
+          <w:noProof/>
+        </w:rPr>
+        <w:drawing>
+          <wp:inline distT="0" distB="0" distL="0" distR="0" wp14:anchorId="0E26AFD4" wp14:editId="154D25E3">
+            <wp:extent cx="5579745" cy="6450965"/>
+            <wp:effectExtent l="0" t="0" r="1905" b="6985"/>
+            <wp:docPr id="2" name="Imagen 2" descr="Diagrama&#10;&#10;Descripción generada automáticamente"/>
+            <wp:cNvGraphicFramePr>
+              <a:graphicFrameLocks xmlns:a="http://schemas.openxmlformats.org/drawingml/2006/main" noChangeAspect="1"/>
+            </wp:cNvGraphicFramePr>
+            <a:graphic xmlns:a="http://schemas.openxmlformats.org/drawingml/2006/main">
+              <a:graphicData uri="http://schemas.openxmlformats.org/drawingml/2006/picture">
+                <pic:pic xmlns:pic="http://schemas.openxmlformats.org/drawingml/2006/picture">
+                  <pic:nvPicPr>
+                    <pic:cNvPr id="2" name="Imagen 2" descr="Diagrama&#10;&#10;Descripción generada automáticamente"/>
+                    <pic:cNvPicPr/>
+                  </pic:nvPicPr>
+                  <pic:blipFill>
+                    <a:blip r:embed="rId15">
+                      <a:extLst>
+                        <a:ext uri="{28A0092B-C50C-407E-A947-70E740481C1C}">
+                          <a14:useLocalDpi xmlns:a14="http://schemas.microsoft.com/office/drawing/2010/main" val="0"/>
+                        </a:ext>
+                      </a:extLst>
+                    </a:blip>
+                    <a:stretch>
+                      <a:fillRect/>
+                    </a:stretch>
+                  </pic:blipFill>
+                  <pic:spPr>
+                    <a:xfrm>
+                      <a:off x="0" y="0"/>
+                      <a:ext cx="5579745" cy="6450965"/>
+                    </a:xfrm>
+                    <a:prstGeom prst="rect">
+                      <a:avLst/>
+                    </a:prstGeom>
+                  </pic:spPr>
+                </pic:pic>
+              </a:graphicData>
+            </a:graphic>
+          </wp:inline>
+        </w:drawing>
       </w:r>
     </w:p>
     <w:p>
-      <w:r>
-        <w:t xml:space="preserve">Tras haber recibido el flanco, determinado de qué tipo de flanco se trata y si es el primero o no de la trama, se realiza la llamada al controlador o manejador de flancos, mediante el cual, se determina </w:t>
-      </w:r>
-      <w:r>
-        <w:t>la posición del flanco dentro del tiempo de bit (al inicio o en medio). Esto es algo muy importante, ya que el flanco que nos proporciona información relevante acerca del dato que se pretende leer es el flanco central, que determina el valor del bit recibido; si el flanco es ascendente, el dato recibido es un “1”, si el flanco es descendente, el dato recibido es un “0”.</w:t>
+      <w:pPr>
+        <w:pStyle w:val="Descripcin"/>
+      </w:pPr>
+      <w:bookmarkStart w:id="2" w:name="_Ref67375706"/>
+      <w:r>
+        <w:t xml:space="preserve">Figura </w:t>
+      </w:r>
+      <w:fldSimple w:instr=" SEQ Figura \* ARABIC ">
+        <w:r>
+          <w:rPr>
+            <w:noProof/>
+          </w:rPr>
+          <w:t>6</w:t>
+        </w:r>
+      </w:fldSimple>
+      <w:bookmarkEnd w:id="2"/>
+      <w:r>
+        <w:t>: Diagrama de flujo del manejo de</w:t>
+      </w:r>
+      <w:r>
+        <w:t xml:space="preserve"> </w:t>
+      </w:r>
+      <w:r>
+        <w:t>flancos "</w:t>
+      </w:r>
+      <w:proofErr w:type="gramStart"/>
+      <w:r>
+        <w:t>EdgeHandler(</w:t>
+      </w:r>
+      <w:proofErr w:type="gramEnd"/>
+      <w:r>
+        <w:t>)"</w:t>
+      </w:r>
+    </w:p>
+    <w:p>
+      <w:pPr>
+        <w:pStyle w:val="Ttulo2"/>
+        <w:numPr>
+          <w:ilvl w:val="1"/>
+          <w:numId w:val="44"/>
+        </w:numPr>
+      </w:pPr>
+      <w:r>
+        <w:lastRenderedPageBreak/>
+        <w:t>Decodificación Manchester de la trama recibida</w:t>
+      </w:r>
+    </w:p>
+    <w:p>
+      <w:r>
+        <w:t>Una vez almacenada la información de cada medio bit en un array de datos, se analiza la tabla en busca de flancos ascendentes (cambio de “0” a “1” lógico), en codificación Manchester un flanco ascendente supone un “1”</w:t>
+      </w:r>
+      <w:r>
+        <w:t>. Encontrado un “1”, mediante una serie de operaciones lógicas de rotación y adición, se colocará en el lugar que corresponda de la trama</w:t>
+      </w:r>
+      <w:r>
+        <w:t>.</w:t>
+      </w:r>
+      <w:r>
+        <w:t xml:space="preserve"> La información </w:t>
+      </w:r>
+      <w:r>
+        <w:t>extraída es leída de 8 en 8 bits (1 byte) y</w:t>
+      </w:r>
+      <w:r>
+        <w:t xml:space="preserve"> almacena</w:t>
+      </w:r>
+      <w:r>
+        <w:t>da</w:t>
+      </w:r>
+      <w:r>
+        <w:t xml:space="preserve"> en un array</w:t>
+      </w:r>
+      <w:r>
+        <w:t xml:space="preserve"> (rx_buffer)</w:t>
+      </w:r>
+      <w:r>
+        <w:t xml:space="preserve"> de 3 bytes, </w:t>
+      </w:r>
+      <w:r>
+        <w:t xml:space="preserve">en el que </w:t>
+      </w:r>
+      <w:r>
+        <w:t>cada byte contendrá:</w:t>
+      </w:r>
+    </w:p>
+    <w:p>
+      <w:pPr>
+        <w:pStyle w:val="Prrafodelista"/>
+        <w:numPr>
+          <w:ilvl w:val="0"/>
+          <w:numId w:val="48"/>
+        </w:numPr>
+      </w:pPr>
+      <w:r>
+        <w:t>rx_</w:t>
+      </w:r>
+      <w:proofErr w:type="gramStart"/>
+      <w:r>
+        <w:t>buffer[</w:t>
+      </w:r>
+      <w:proofErr w:type="gramEnd"/>
+      <w:r>
+        <w:t>0] = ADDRESS</w:t>
+      </w:r>
+    </w:p>
+    <w:p>
+      <w:pPr>
+        <w:pStyle w:val="Prrafodelista"/>
+        <w:numPr>
+          <w:ilvl w:val="0"/>
+          <w:numId w:val="48"/>
+        </w:numPr>
+      </w:pPr>
+      <w:r>
+        <w:t>rx_</w:t>
+      </w:r>
+      <w:proofErr w:type="gramStart"/>
+      <w:r>
+        <w:t>buffer[</w:t>
+      </w:r>
+      <w:proofErr w:type="gramEnd"/>
+      <w:r>
+        <w:t>1] = DATA1</w:t>
+      </w:r>
+    </w:p>
+    <w:p>
+      <w:pPr>
+        <w:pStyle w:val="Prrafodelista"/>
+        <w:numPr>
+          <w:ilvl w:val="0"/>
+          <w:numId w:val="48"/>
+        </w:numPr>
+      </w:pPr>
+      <w:r>
+        <w:t>rx_</w:t>
+      </w:r>
+      <w:proofErr w:type="gramStart"/>
+      <w:r>
+        <w:t>buffer[</w:t>
+      </w:r>
+      <w:proofErr w:type="gramEnd"/>
+      <w:r>
+        <w:t>2] = DATA2</w:t>
+      </w:r>
+    </w:p>
+    <w:p>
+      <w:pPr>
+        <w:keepNext/>
+        <w:jc w:val="center"/>
+      </w:pPr>
+      <w:r>
+        <w:rPr>
+          <w:noProof/>
+        </w:rPr>
+        <w:drawing>
+          <wp:inline distT="0" distB="0" distL="0" distR="0" wp14:anchorId="6AD14B9F" wp14:editId="1CA63B46">
+            <wp:extent cx="2768600" cy="5060580"/>
+            <wp:effectExtent l="0" t="0" r="0" b="6985"/>
+            <wp:docPr id="3" name="Imagen 3" descr="Diagrama&#10;&#10;Descripción generada automáticamente"/>
+            <wp:cNvGraphicFramePr>
+              <a:graphicFrameLocks xmlns:a="http://schemas.openxmlformats.org/drawingml/2006/main" noChangeAspect="1"/>
+            </wp:cNvGraphicFramePr>
+            <a:graphic xmlns:a="http://schemas.openxmlformats.org/drawingml/2006/main">
+              <a:graphicData uri="http://schemas.openxmlformats.org/drawingml/2006/picture">
+                <pic:pic xmlns:pic="http://schemas.openxmlformats.org/drawingml/2006/picture">
+                  <pic:nvPicPr>
+                    <pic:cNvPr id="3" name="Imagen 3" descr="Diagrama&#10;&#10;Descripción generada automáticamente"/>
+                    <pic:cNvPicPr/>
+                  </pic:nvPicPr>
+                  <pic:blipFill>
+                    <a:blip r:embed="rId16">
+                      <a:extLst>
+                        <a:ext uri="{28A0092B-C50C-407E-A947-70E740481C1C}">
+                          <a14:useLocalDpi xmlns:a14="http://schemas.microsoft.com/office/drawing/2010/main" val="0"/>
+                        </a:ext>
+                      </a:extLst>
+                    </a:blip>
+                    <a:stretch>
+                      <a:fillRect/>
+                    </a:stretch>
+                  </pic:blipFill>
+                  <pic:spPr>
+                    <a:xfrm>
+                      <a:off x="0" y="0"/>
+                      <a:ext cx="2802707" cy="5122922"/>
+                    </a:xfrm>
+                    <a:prstGeom prst="rect">
+                      <a:avLst/>
+                    </a:prstGeom>
+                  </pic:spPr>
+                </pic:pic>
+              </a:graphicData>
+            </a:graphic>
+          </wp:inline>
+        </w:drawing>
+      </w:r>
+    </w:p>
+    <w:p>
+      <w:pPr>
+        <w:pStyle w:val="Descripcin"/>
+      </w:pPr>
+      <w:r>
+        <w:t xml:space="preserve">Figura </w:t>
+      </w:r>
+      <w:fldSimple w:instr=" SEQ Figura \* ARABIC ">
+        <w:r>
+          <w:rPr>
+            <w:noProof/>
+          </w:rPr>
+          <w:t>7</w:t>
+        </w:r>
+      </w:fldSimple>
+      <w:r>
+        <w:t>: Diagrama de flujo procesamiento del frame recibido “</w:t>
+      </w:r>
+      <w:proofErr w:type="gramStart"/>
+      <w:r>
+        <w:t>processRxFrame(</w:t>
+      </w:r>
+      <w:proofErr w:type="gramEnd"/>
+      <w:r>
+        <w:t>)”</w:t>
       </w:r>
     </w:p>
     <w:sectPr>
-      <w:headerReference w:type="even" r:id="rId12"/>
-      <w:headerReference w:type="default" r:id="rId13"/>
-      <w:footerReference w:type="even" r:id="rId14"/>
-      <w:footerReference w:type="default" r:id="rId15"/>
+      <w:headerReference w:type="even" r:id="rId17"/>
+      <w:headerReference w:type="default" r:id="rId18"/>
+      <w:footerReference w:type="even" r:id="rId19"/>
+      <w:footerReference w:type="default" r:id="rId20"/>
       <w:pgSz w:w="11906" w:h="16838"/>
       <w:pgMar w:top="1701" w:right="1418" w:bottom="1418" w:left="1701" w:header="567" w:footer="227" w:gutter="0"/>
+      <w:pgNumType w:start="0"/>
       <w:cols w:space="708"/>
       <w:titlePg/>
       <w:docGrid w:linePitch="360"/>
@@ -2242,7 +3054,7 @@
         <w:sz w:val="18"/>
         <w:szCs w:val="18"/>
       </w:rPr>
-      <w:t>TRABAJO FIN DE GRADO</w:t>
+      <w:t>PRÁCTICAS NORMAGRUP</w:t>
     </w:r>
   </w:p>
   <w:p>
@@ -2260,7 +3072,7 @@
         <w:sz w:val="18"/>
         <w:szCs w:val="18"/>
       </w:rPr>
-      <w:t xml:space="preserve">    DESARROLLO </w:t>
+      <w:t xml:space="preserve">    </w:t>
     </w:r>
     <w:r>
       <w:rPr>
@@ -2268,23 +3080,7 @@
         <w:sz w:val="18"/>
         <w:szCs w:val="18"/>
       </w:rPr>
-      <w:t xml:space="preserve">DE </w:t>
-    </w:r>
-    <w:r>
-      <w:rPr>
-        <w:rFonts w:ascii="Century Gothic" w:hAnsi="Century Gothic" w:cstheme="majorHAnsi"/>
-        <w:sz w:val="18"/>
-        <w:szCs w:val="18"/>
-      </w:rPr>
-      <w:t xml:space="preserve">ROBOT MÓVIL CON GESTIÓN POR </w:t>
-    </w:r>
-    <w:r>
-      <w:rPr>
-        <w:rFonts w:ascii="Century Gothic" w:hAnsi="Century Gothic" w:cstheme="majorHAnsi"/>
-        <w:sz w:val="18"/>
-        <w:szCs w:val="18"/>
-      </w:rPr>
-      <w:t>SMARTPHONE</w:t>
+      <w:t>DESARROLLO TP-UART DALI</w:t>
     </w:r>
   </w:p>
   <w:p>
@@ -2298,6 +3094,119 @@
 <file path=word/numbering.xml><?xml version="1.0" encoding="utf-8"?>
 <w:numbering xmlns:wpc="http://schemas.microsoft.com/office/word/2010/wordprocessingCanvas" xmlns:cx="http://schemas.microsoft.com/office/drawing/2014/chartex" xmlns:cx1="http://schemas.microsoft.com/office/drawing/2015/9/8/chartex" xmlns:cx2="http://schemas.microsoft.com/office/drawing/2015/10/21/chartex" xmlns:cx3="http://schemas.microsoft.com/office/drawing/2016/5/9/chartex" xmlns:cx4="http://schemas.microsoft.com/office/drawing/2016/5/10/chartex" xmlns:cx5="http://schemas.microsoft.com/office/drawing/2016/5/11/chartex" xmlns:cx6="http://schemas.microsoft.com/office/drawing/2016/5/12/chartex" xmlns:cx7="http://schemas.microsoft.com/office/drawing/2016/5/13/chartex" xmlns:cx8="http://schemas.microsoft.com/office/drawing/2016/5/14/chartex" xmlns:mc="http://schemas.openxmlformats.org/markup-compatibility/2006" xmlns:aink="http://schemas.microsoft.com/office/drawing/2016/ink" xmlns:am3d="http://schemas.microsoft.com/office/drawing/2017/model3d" xmlns:o="urn:schemas-microsoft-com:office:office" xmlns:r="http://schemas.openxmlformats.org/officeDocument/2006/relationships" xmlns:m="http://schemas.openxmlformats.org/officeDocument/2006/math" xmlns:v="urn:schemas-microsoft-com:vml" xmlns:wp14="http://schemas.microsoft.com/office/word/2010/wordprocessingDrawing" xmlns:wp="http://schemas.openxmlformats.org/drawingml/2006/wordprocessingDrawing" xmlns:w10="urn:schemas-microsoft-com:office:word" xmlns:w="http://schemas.openxmlformats.org/wordprocessingml/2006/main" xmlns:w14="http://schemas.microsoft.com/office/word/2010/wordml" xmlns:w15="http://schemas.microsoft.com/office/word/2012/wordml" xmlns:w16cex="http://schemas.microsoft.com/office/word/2018/wordml/cex" xmlns:w16cid="http://schemas.microsoft.com/office/word/2016/wordml/cid" xmlns:w16="http://schemas.microsoft.com/office/word/2018/wordml" xmlns:w16se="http://schemas.microsoft.com/office/word/2015/wordml/symex" xmlns:wpg="http://schemas.microsoft.com/office/word/2010/wordprocessingGroup" xmlns:wpi="http://schemas.microsoft.com/office/word/2010/wordprocessingInk" xmlns:wne="http://schemas.microsoft.com/office/word/2006/wordml" xmlns:wps="http://schemas.microsoft.com/office/word/2010/wordprocessingShape" mc:Ignorable="w14 w15 w16se w16cid w16 w16cex wp14">
   <w:abstractNum w:abstractNumId="0" w15:restartNumberingAfterBreak="0">
+    <w:nsid w:val="00E34267"/>
+    <w:multiLevelType w:val="hybridMultilevel"/>
+    <w:tmpl w:val="5B7048B0"/>
+    <w:lvl w:ilvl="0" w:tplc="0C0A0001">
+      <w:start w:val="1"/>
+      <w:numFmt w:val="bullet"/>
+      <w:lvlText w:val=""/>
+      <w:lvlJc w:val="left"/>
+      <w:pPr>
+        <w:ind w:left="890" w:hanging="360"/>
+      </w:pPr>
+      <w:rPr>
+        <w:rFonts w:ascii="Symbol" w:hAnsi="Symbol" w:hint="default"/>
+      </w:rPr>
+    </w:lvl>
+    <w:lvl w:ilvl="1" w:tplc="0C0A0003" w:tentative="1">
+      <w:start w:val="1"/>
+      <w:numFmt w:val="bullet"/>
+      <w:lvlText w:val="o"/>
+      <w:lvlJc w:val="left"/>
+      <w:pPr>
+        <w:ind w:left="1610" w:hanging="360"/>
+      </w:pPr>
+      <w:rPr>
+        <w:rFonts w:ascii="Courier New" w:hAnsi="Courier New" w:cs="Courier New" w:hint="default"/>
+      </w:rPr>
+    </w:lvl>
+    <w:lvl w:ilvl="2" w:tplc="0C0A0005" w:tentative="1">
+      <w:start w:val="1"/>
+      <w:numFmt w:val="bullet"/>
+      <w:lvlText w:val=""/>
+      <w:lvlJc w:val="left"/>
+      <w:pPr>
+        <w:ind w:left="2330" w:hanging="360"/>
+      </w:pPr>
+      <w:rPr>
+        <w:rFonts w:ascii="Wingdings" w:hAnsi="Wingdings" w:hint="default"/>
+      </w:rPr>
+    </w:lvl>
+    <w:lvl w:ilvl="3" w:tplc="0C0A0001" w:tentative="1">
+      <w:start w:val="1"/>
+      <w:numFmt w:val="bullet"/>
+      <w:lvlText w:val=""/>
+      <w:lvlJc w:val="left"/>
+      <w:pPr>
+        <w:ind w:left="3050" w:hanging="360"/>
+      </w:pPr>
+      <w:rPr>
+        <w:rFonts w:ascii="Symbol" w:hAnsi="Symbol" w:hint="default"/>
+      </w:rPr>
+    </w:lvl>
+    <w:lvl w:ilvl="4" w:tplc="0C0A0003" w:tentative="1">
+      <w:start w:val="1"/>
+      <w:numFmt w:val="bullet"/>
+      <w:lvlText w:val="o"/>
+      <w:lvlJc w:val="left"/>
+      <w:pPr>
+        <w:ind w:left="3770" w:hanging="360"/>
+      </w:pPr>
+      <w:rPr>
+        <w:rFonts w:ascii="Courier New" w:hAnsi="Courier New" w:cs="Courier New" w:hint="default"/>
+      </w:rPr>
+    </w:lvl>
+    <w:lvl w:ilvl="5" w:tplc="0C0A0005" w:tentative="1">
+      <w:start w:val="1"/>
+      <w:numFmt w:val="bullet"/>
+      <w:lvlText w:val=""/>
+      <w:lvlJc w:val="left"/>
+      <w:pPr>
+        <w:ind w:left="4490" w:hanging="360"/>
+      </w:pPr>
+      <w:rPr>
+        <w:rFonts w:ascii="Wingdings" w:hAnsi="Wingdings" w:hint="default"/>
+      </w:rPr>
+    </w:lvl>
+    <w:lvl w:ilvl="6" w:tplc="0C0A0001" w:tentative="1">
+      <w:start w:val="1"/>
+      <w:numFmt w:val="bullet"/>
+      <w:lvlText w:val=""/>
+      <w:lvlJc w:val="left"/>
+      <w:pPr>
+        <w:ind w:left="5210" w:hanging="360"/>
+      </w:pPr>
+      <w:rPr>
+        <w:rFonts w:ascii="Symbol" w:hAnsi="Symbol" w:hint="default"/>
+      </w:rPr>
+    </w:lvl>
+    <w:lvl w:ilvl="7" w:tplc="0C0A0003" w:tentative="1">
+      <w:start w:val="1"/>
+      <w:numFmt w:val="bullet"/>
+      <w:lvlText w:val="o"/>
+      <w:lvlJc w:val="left"/>
+      <w:pPr>
+        <w:ind w:left="5930" w:hanging="360"/>
+      </w:pPr>
+      <w:rPr>
+        <w:rFonts w:ascii="Courier New" w:hAnsi="Courier New" w:cs="Courier New" w:hint="default"/>
+      </w:rPr>
+    </w:lvl>
+    <w:lvl w:ilvl="8" w:tplc="0C0A0005" w:tentative="1">
+      <w:start w:val="1"/>
+      <w:numFmt w:val="bullet"/>
+      <w:lvlText w:val=""/>
+      <w:lvlJc w:val="left"/>
+      <w:pPr>
+        <w:ind w:left="6650" w:hanging="360"/>
+      </w:pPr>
+      <w:rPr>
+        <w:rFonts w:ascii="Wingdings" w:hAnsi="Wingdings" w:hint="default"/>
+      </w:rPr>
+    </w:lvl>
+  </w:abstractNum>
+  <w:abstractNum w:abstractNumId="1" w15:restartNumberingAfterBreak="0">
     <w:nsid w:val="01B06C4D"/>
     <w:multiLevelType w:val="hybridMultilevel"/>
     <w:tmpl w:val="161EE678"/>
@@ -2410,7 +3319,7 @@
       </w:rPr>
     </w:lvl>
   </w:abstractNum>
-  <w:abstractNum w:abstractNumId="1" w15:restartNumberingAfterBreak="0">
+  <w:abstractNum w:abstractNumId="2" w15:restartNumberingAfterBreak="0">
     <w:nsid w:val="035D4206"/>
     <w:multiLevelType w:val="hybridMultilevel"/>
     <w:tmpl w:val="386284EE"/>
@@ -2496,7 +3405,7 @@
       </w:pPr>
     </w:lvl>
   </w:abstractNum>
-  <w:abstractNum w:abstractNumId="2" w15:restartNumberingAfterBreak="0">
+  <w:abstractNum w:abstractNumId="3" w15:restartNumberingAfterBreak="0">
     <w:nsid w:val="03FE4401"/>
     <w:multiLevelType w:val="hybridMultilevel"/>
     <w:tmpl w:val="58320A36"/>
@@ -2609,7 +3518,7 @@
       </w:rPr>
     </w:lvl>
   </w:abstractNum>
-  <w:abstractNum w:abstractNumId="3" w15:restartNumberingAfterBreak="0">
+  <w:abstractNum w:abstractNumId="4" w15:restartNumberingAfterBreak="0">
     <w:nsid w:val="05DE4302"/>
     <w:multiLevelType w:val="hybridMultilevel"/>
     <w:tmpl w:val="B456DE6A"/>
@@ -2722,7 +3631,7 @@
       </w:rPr>
     </w:lvl>
   </w:abstractNum>
-  <w:abstractNum w:abstractNumId="4" w15:restartNumberingAfterBreak="0">
+  <w:abstractNum w:abstractNumId="5" w15:restartNumberingAfterBreak="0">
     <w:nsid w:val="083A52D7"/>
     <w:multiLevelType w:val="hybridMultilevel"/>
     <w:tmpl w:val="07C0905C"/>
@@ -2835,7 +3744,7 @@
       </w:rPr>
     </w:lvl>
   </w:abstractNum>
-  <w:abstractNum w:abstractNumId="5" w15:restartNumberingAfterBreak="0">
+  <w:abstractNum w:abstractNumId="6" w15:restartNumberingAfterBreak="0">
     <w:nsid w:val="08943403"/>
     <w:multiLevelType w:val="hybridMultilevel"/>
     <w:tmpl w:val="4692A6F6"/>
@@ -2948,7 +3857,7 @@
       </w:rPr>
     </w:lvl>
   </w:abstractNum>
-  <w:abstractNum w:abstractNumId="6" w15:restartNumberingAfterBreak="0">
+  <w:abstractNum w:abstractNumId="7" w15:restartNumberingAfterBreak="0">
     <w:nsid w:val="0A3F42B7"/>
     <w:multiLevelType w:val="multilevel"/>
     <w:tmpl w:val="C778BC50"/>
@@ -3061,7 +3970,7 @@
       </w:rPr>
     </w:lvl>
   </w:abstractNum>
-  <w:abstractNum w:abstractNumId="7" w15:restartNumberingAfterBreak="0">
+  <w:abstractNum w:abstractNumId="8" w15:restartNumberingAfterBreak="0">
     <w:nsid w:val="0E2B2F29"/>
     <w:multiLevelType w:val="hybridMultilevel"/>
     <w:tmpl w:val="8E14FA80"/>
@@ -3174,7 +4083,7 @@
       </w:rPr>
     </w:lvl>
   </w:abstractNum>
-  <w:abstractNum w:abstractNumId="8" w15:restartNumberingAfterBreak="0">
+  <w:abstractNum w:abstractNumId="9" w15:restartNumberingAfterBreak="0">
     <w:nsid w:val="0F5F7564"/>
     <w:multiLevelType w:val="hybridMultilevel"/>
     <w:tmpl w:val="E4063B40"/>
@@ -3260,7 +4169,7 @@
       </w:pPr>
     </w:lvl>
   </w:abstractNum>
-  <w:abstractNum w:abstractNumId="9" w15:restartNumberingAfterBreak="0">
+  <w:abstractNum w:abstractNumId="10" w15:restartNumberingAfterBreak="0">
     <w:nsid w:val="15F173BA"/>
     <w:multiLevelType w:val="hybridMultilevel"/>
     <w:tmpl w:val="D9A2D556"/>
@@ -3373,7 +4282,7 @@
       </w:rPr>
     </w:lvl>
   </w:abstractNum>
-  <w:abstractNum w:abstractNumId="10" w15:restartNumberingAfterBreak="0">
+  <w:abstractNum w:abstractNumId="11" w15:restartNumberingAfterBreak="0">
     <w:nsid w:val="1F7D334E"/>
     <w:multiLevelType w:val="hybridMultilevel"/>
     <w:tmpl w:val="F920FF4A"/>
@@ -3486,7 +4395,7 @@
       </w:rPr>
     </w:lvl>
   </w:abstractNum>
-  <w:abstractNum w:abstractNumId="11" w15:restartNumberingAfterBreak="0">
+  <w:abstractNum w:abstractNumId="12" w15:restartNumberingAfterBreak="0">
     <w:nsid w:val="202737D2"/>
     <w:multiLevelType w:val="multilevel"/>
     <w:tmpl w:val="0C0A001F"/>
@@ -3572,7 +4481,7 @@
       </w:pPr>
     </w:lvl>
   </w:abstractNum>
-  <w:abstractNum w:abstractNumId="12" w15:restartNumberingAfterBreak="0">
+  <w:abstractNum w:abstractNumId="13" w15:restartNumberingAfterBreak="0">
     <w:nsid w:val="29BB137E"/>
     <w:multiLevelType w:val="hybridMultilevel"/>
     <w:tmpl w:val="24DEBAE2"/>
@@ -3685,7 +4594,120 @@
       </w:rPr>
     </w:lvl>
   </w:abstractNum>
-  <w:abstractNum w:abstractNumId="13" w15:restartNumberingAfterBreak="0">
+  <w:abstractNum w:abstractNumId="14" w15:restartNumberingAfterBreak="0">
+    <w:nsid w:val="2A8A1B3D"/>
+    <w:multiLevelType w:val="hybridMultilevel"/>
+    <w:tmpl w:val="364A3CB2"/>
+    <w:lvl w:ilvl="0" w:tplc="0C0A0001">
+      <w:start w:val="1"/>
+      <w:numFmt w:val="bullet"/>
+      <w:lvlText w:val=""/>
+      <w:lvlJc w:val="left"/>
+      <w:pPr>
+        <w:ind w:left="890" w:hanging="360"/>
+      </w:pPr>
+      <w:rPr>
+        <w:rFonts w:ascii="Symbol" w:hAnsi="Symbol" w:hint="default"/>
+      </w:rPr>
+    </w:lvl>
+    <w:lvl w:ilvl="1" w:tplc="0C0A0003" w:tentative="1">
+      <w:start w:val="1"/>
+      <w:numFmt w:val="bullet"/>
+      <w:lvlText w:val="o"/>
+      <w:lvlJc w:val="left"/>
+      <w:pPr>
+        <w:ind w:left="1610" w:hanging="360"/>
+      </w:pPr>
+      <w:rPr>
+        <w:rFonts w:ascii="Courier New" w:hAnsi="Courier New" w:cs="Courier New" w:hint="default"/>
+      </w:rPr>
+    </w:lvl>
+    <w:lvl w:ilvl="2" w:tplc="0C0A0005" w:tentative="1">
+      <w:start w:val="1"/>
+      <w:numFmt w:val="bullet"/>
+      <w:lvlText w:val=""/>
+      <w:lvlJc w:val="left"/>
+      <w:pPr>
+        <w:ind w:left="2330" w:hanging="360"/>
+      </w:pPr>
+      <w:rPr>
+        <w:rFonts w:ascii="Wingdings" w:hAnsi="Wingdings" w:hint="default"/>
+      </w:rPr>
+    </w:lvl>
+    <w:lvl w:ilvl="3" w:tplc="0C0A0001" w:tentative="1">
+      <w:start w:val="1"/>
+      <w:numFmt w:val="bullet"/>
+      <w:lvlText w:val=""/>
+      <w:lvlJc w:val="left"/>
+      <w:pPr>
+        <w:ind w:left="3050" w:hanging="360"/>
+      </w:pPr>
+      <w:rPr>
+        <w:rFonts w:ascii="Symbol" w:hAnsi="Symbol" w:hint="default"/>
+      </w:rPr>
+    </w:lvl>
+    <w:lvl w:ilvl="4" w:tplc="0C0A0003" w:tentative="1">
+      <w:start w:val="1"/>
+      <w:numFmt w:val="bullet"/>
+      <w:lvlText w:val="o"/>
+      <w:lvlJc w:val="left"/>
+      <w:pPr>
+        <w:ind w:left="3770" w:hanging="360"/>
+      </w:pPr>
+      <w:rPr>
+        <w:rFonts w:ascii="Courier New" w:hAnsi="Courier New" w:cs="Courier New" w:hint="default"/>
+      </w:rPr>
+    </w:lvl>
+    <w:lvl w:ilvl="5" w:tplc="0C0A0005" w:tentative="1">
+      <w:start w:val="1"/>
+      <w:numFmt w:val="bullet"/>
+      <w:lvlText w:val=""/>
+      <w:lvlJc w:val="left"/>
+      <w:pPr>
+        <w:ind w:left="4490" w:hanging="360"/>
+      </w:pPr>
+      <w:rPr>
+        <w:rFonts w:ascii="Wingdings" w:hAnsi="Wingdings" w:hint="default"/>
+      </w:rPr>
+    </w:lvl>
+    <w:lvl w:ilvl="6" w:tplc="0C0A0001" w:tentative="1">
+      <w:start w:val="1"/>
+      <w:numFmt w:val="bullet"/>
+      <w:lvlText w:val=""/>
+      <w:lvlJc w:val="left"/>
+      <w:pPr>
+        <w:ind w:left="5210" w:hanging="360"/>
+      </w:pPr>
+      <w:rPr>
+        <w:rFonts w:ascii="Symbol" w:hAnsi="Symbol" w:hint="default"/>
+      </w:rPr>
+    </w:lvl>
+    <w:lvl w:ilvl="7" w:tplc="0C0A0003" w:tentative="1">
+      <w:start w:val="1"/>
+      <w:numFmt w:val="bullet"/>
+      <w:lvlText w:val="o"/>
+      <w:lvlJc w:val="left"/>
+      <w:pPr>
+        <w:ind w:left="5930" w:hanging="360"/>
+      </w:pPr>
+      <w:rPr>
+        <w:rFonts w:ascii="Courier New" w:hAnsi="Courier New" w:cs="Courier New" w:hint="default"/>
+      </w:rPr>
+    </w:lvl>
+    <w:lvl w:ilvl="8" w:tplc="0C0A0005" w:tentative="1">
+      <w:start w:val="1"/>
+      <w:numFmt w:val="bullet"/>
+      <w:lvlText w:val=""/>
+      <w:lvlJc w:val="left"/>
+      <w:pPr>
+        <w:ind w:left="6650" w:hanging="360"/>
+      </w:pPr>
+      <w:rPr>
+        <w:rFonts w:ascii="Wingdings" w:hAnsi="Wingdings" w:hint="default"/>
+      </w:rPr>
+    </w:lvl>
+  </w:abstractNum>
+  <w:abstractNum w:abstractNumId="15" w15:restartNumberingAfterBreak="0">
     <w:nsid w:val="2DD91354"/>
     <w:multiLevelType w:val="hybridMultilevel"/>
     <w:tmpl w:val="57DAA2EC"/>
@@ -3798,7 +4820,7 @@
       </w:rPr>
     </w:lvl>
   </w:abstractNum>
-  <w:abstractNum w:abstractNumId="14" w15:restartNumberingAfterBreak="0">
+  <w:abstractNum w:abstractNumId="16" w15:restartNumberingAfterBreak="0">
     <w:nsid w:val="303C3C0E"/>
     <w:multiLevelType w:val="multilevel"/>
     <w:tmpl w:val="0C0A001F"/>
@@ -3884,7 +4906,7 @@
       </w:pPr>
     </w:lvl>
   </w:abstractNum>
-  <w:abstractNum w:abstractNumId="15" w15:restartNumberingAfterBreak="0">
+  <w:abstractNum w:abstractNumId="17" w15:restartNumberingAfterBreak="0">
     <w:nsid w:val="321C12A8"/>
     <w:multiLevelType w:val="multilevel"/>
     <w:tmpl w:val="C778BC50"/>
@@ -3997,7 +5019,7 @@
       </w:rPr>
     </w:lvl>
   </w:abstractNum>
-  <w:abstractNum w:abstractNumId="16" w15:restartNumberingAfterBreak="0">
+  <w:abstractNum w:abstractNumId="18" w15:restartNumberingAfterBreak="0">
     <w:nsid w:val="35BA6EF1"/>
     <w:multiLevelType w:val="multilevel"/>
     <w:tmpl w:val="0C0A001F"/>
@@ -4083,7 +5105,7 @@
       </w:pPr>
     </w:lvl>
   </w:abstractNum>
-  <w:abstractNum w:abstractNumId="17" w15:restartNumberingAfterBreak="0">
+  <w:abstractNum w:abstractNumId="19" w15:restartNumberingAfterBreak="0">
     <w:nsid w:val="37DF143E"/>
     <w:multiLevelType w:val="hybridMultilevel"/>
     <w:tmpl w:val="A2F4DE8A"/>
@@ -4170,7 +5192,7 @@
       </w:pPr>
     </w:lvl>
   </w:abstractNum>
-  <w:abstractNum w:abstractNumId="18" w15:restartNumberingAfterBreak="0">
+  <w:abstractNum w:abstractNumId="20" w15:restartNumberingAfterBreak="0">
     <w:nsid w:val="3B4F0054"/>
     <w:multiLevelType w:val="hybridMultilevel"/>
     <w:tmpl w:val="61A6769E"/>
@@ -4256,7 +5278,7 @@
       </w:pPr>
     </w:lvl>
   </w:abstractNum>
-  <w:abstractNum w:abstractNumId="19" w15:restartNumberingAfterBreak="0">
+  <w:abstractNum w:abstractNumId="21" w15:restartNumberingAfterBreak="0">
     <w:nsid w:val="3E56258D"/>
     <w:multiLevelType w:val="hybridMultilevel"/>
     <w:tmpl w:val="295ADD2A"/>
@@ -4342,7 +5364,7 @@
       </w:pPr>
     </w:lvl>
   </w:abstractNum>
-  <w:abstractNum w:abstractNumId="20" w15:restartNumberingAfterBreak="0">
+  <w:abstractNum w:abstractNumId="22" w15:restartNumberingAfterBreak="0">
     <w:nsid w:val="411A501F"/>
     <w:multiLevelType w:val="hybridMultilevel"/>
     <w:tmpl w:val="0402204C"/>
@@ -4455,7 +5477,7 @@
       </w:rPr>
     </w:lvl>
   </w:abstractNum>
-  <w:abstractNum w:abstractNumId="21" w15:restartNumberingAfterBreak="0">
+  <w:abstractNum w:abstractNumId="23" w15:restartNumberingAfterBreak="0">
     <w:nsid w:val="457E30B2"/>
     <w:multiLevelType w:val="hybridMultilevel"/>
     <w:tmpl w:val="B824F122"/>
@@ -4568,7 +5590,7 @@
       </w:rPr>
     </w:lvl>
   </w:abstractNum>
-  <w:abstractNum w:abstractNumId="22" w15:restartNumberingAfterBreak="0">
+  <w:abstractNum w:abstractNumId="24" w15:restartNumberingAfterBreak="0">
     <w:nsid w:val="48C917CA"/>
     <w:multiLevelType w:val="hybridMultilevel"/>
     <w:tmpl w:val="CFAA6766"/>
@@ -4681,7 +5703,7 @@
       </w:rPr>
     </w:lvl>
   </w:abstractNum>
-  <w:abstractNum w:abstractNumId="23" w15:restartNumberingAfterBreak="0">
+  <w:abstractNum w:abstractNumId="25" w15:restartNumberingAfterBreak="0">
     <w:nsid w:val="4C120D3D"/>
     <w:multiLevelType w:val="hybridMultilevel"/>
     <w:tmpl w:val="144E33D4"/>
@@ -4794,7 +5816,7 @@
       </w:rPr>
     </w:lvl>
   </w:abstractNum>
-  <w:abstractNum w:abstractNumId="24" w15:restartNumberingAfterBreak="0">
+  <w:abstractNum w:abstractNumId="26" w15:restartNumberingAfterBreak="0">
     <w:nsid w:val="4C8124C5"/>
     <w:multiLevelType w:val="multilevel"/>
     <w:tmpl w:val="C778BC50"/>
@@ -4907,7 +5929,7 @@
       </w:rPr>
     </w:lvl>
   </w:abstractNum>
-  <w:abstractNum w:abstractNumId="25" w15:restartNumberingAfterBreak="0">
+  <w:abstractNum w:abstractNumId="27" w15:restartNumberingAfterBreak="0">
     <w:nsid w:val="4C8C518B"/>
     <w:multiLevelType w:val="hybridMultilevel"/>
     <w:tmpl w:val="F1B8D0FC"/>
@@ -5020,7 +6042,7 @@
       </w:rPr>
     </w:lvl>
   </w:abstractNum>
-  <w:abstractNum w:abstractNumId="26" w15:restartNumberingAfterBreak="0">
+  <w:abstractNum w:abstractNumId="28" w15:restartNumberingAfterBreak="0">
     <w:nsid w:val="4EF71441"/>
     <w:multiLevelType w:val="hybridMultilevel"/>
     <w:tmpl w:val="8D522C46"/>
@@ -5133,7 +6155,7 @@
       </w:rPr>
     </w:lvl>
   </w:abstractNum>
-  <w:abstractNum w:abstractNumId="27" w15:restartNumberingAfterBreak="0">
+  <w:abstractNum w:abstractNumId="29" w15:restartNumberingAfterBreak="0">
     <w:nsid w:val="501C7D3C"/>
     <w:multiLevelType w:val="hybridMultilevel"/>
     <w:tmpl w:val="5380AB20"/>
@@ -5246,7 +6268,7 @@
       </w:rPr>
     </w:lvl>
   </w:abstractNum>
-  <w:abstractNum w:abstractNumId="28" w15:restartNumberingAfterBreak="0">
+  <w:abstractNum w:abstractNumId="30" w15:restartNumberingAfterBreak="0">
     <w:nsid w:val="50FC1F9F"/>
     <w:multiLevelType w:val="hybridMultilevel"/>
     <w:tmpl w:val="78CED4D6"/>
@@ -5359,7 +6381,7 @@
       </w:rPr>
     </w:lvl>
   </w:abstractNum>
-  <w:abstractNum w:abstractNumId="29" w15:restartNumberingAfterBreak="0">
+  <w:abstractNum w:abstractNumId="31" w15:restartNumberingAfterBreak="0">
     <w:nsid w:val="51EC0DFF"/>
     <w:multiLevelType w:val="hybridMultilevel"/>
     <w:tmpl w:val="224654A2"/>
@@ -5472,7 +6494,7 @@
       </w:rPr>
     </w:lvl>
   </w:abstractNum>
-  <w:abstractNum w:abstractNumId="30" w15:restartNumberingAfterBreak="0">
+  <w:abstractNum w:abstractNumId="32" w15:restartNumberingAfterBreak="0">
     <w:nsid w:val="534B3DF6"/>
     <w:multiLevelType w:val="multilevel"/>
     <w:tmpl w:val="C778BC50"/>
@@ -5585,7 +6607,7 @@
       </w:rPr>
     </w:lvl>
   </w:abstractNum>
-  <w:abstractNum w:abstractNumId="31" w15:restartNumberingAfterBreak="0">
+  <w:abstractNum w:abstractNumId="33" w15:restartNumberingAfterBreak="0">
     <w:nsid w:val="544D5CB6"/>
     <w:multiLevelType w:val="hybridMultilevel"/>
     <w:tmpl w:val="D9120706"/>
@@ -5698,7 +6720,7 @@
       </w:rPr>
     </w:lvl>
   </w:abstractNum>
-  <w:abstractNum w:abstractNumId="32" w15:restartNumberingAfterBreak="0">
+  <w:abstractNum w:abstractNumId="34" w15:restartNumberingAfterBreak="0">
     <w:nsid w:val="56321239"/>
     <w:multiLevelType w:val="multilevel"/>
     <w:tmpl w:val="0C0A001D"/>
@@ -5784,7 +6806,7 @@
       </w:pPr>
     </w:lvl>
   </w:abstractNum>
-  <w:abstractNum w:abstractNumId="33" w15:restartNumberingAfterBreak="0">
+  <w:abstractNum w:abstractNumId="35" w15:restartNumberingAfterBreak="0">
     <w:nsid w:val="581974E1"/>
     <w:multiLevelType w:val="multilevel"/>
     <w:tmpl w:val="C778BC50"/>
@@ -5897,7 +6919,7 @@
       </w:rPr>
     </w:lvl>
   </w:abstractNum>
-  <w:abstractNum w:abstractNumId="34" w15:restartNumberingAfterBreak="0">
+  <w:abstractNum w:abstractNumId="36" w15:restartNumberingAfterBreak="0">
     <w:nsid w:val="58A03FF2"/>
     <w:multiLevelType w:val="hybridMultilevel"/>
     <w:tmpl w:val="BCAA7E4E"/>
@@ -6010,7 +7032,7 @@
       </w:rPr>
     </w:lvl>
   </w:abstractNum>
-  <w:abstractNum w:abstractNumId="35" w15:restartNumberingAfterBreak="0">
+  <w:abstractNum w:abstractNumId="37" w15:restartNumberingAfterBreak="0">
     <w:nsid w:val="59892AC0"/>
     <w:multiLevelType w:val="hybridMultilevel"/>
     <w:tmpl w:val="9ADC6B40"/>
@@ -6123,7 +7145,7 @@
       </w:rPr>
     </w:lvl>
   </w:abstractNum>
-  <w:abstractNum w:abstractNumId="36" w15:restartNumberingAfterBreak="0">
+  <w:abstractNum w:abstractNumId="38" w15:restartNumberingAfterBreak="0">
     <w:nsid w:val="5A6F1507"/>
     <w:multiLevelType w:val="hybridMultilevel"/>
     <w:tmpl w:val="221620B0"/>
@@ -6236,7 +7258,7 @@
       </w:rPr>
     </w:lvl>
   </w:abstractNum>
-  <w:abstractNum w:abstractNumId="37" w15:restartNumberingAfterBreak="0">
+  <w:abstractNum w:abstractNumId="39" w15:restartNumberingAfterBreak="0">
     <w:nsid w:val="5A8609CC"/>
     <w:multiLevelType w:val="multilevel"/>
     <w:tmpl w:val="C778BC50"/>
@@ -6349,7 +7371,7 @@
       </w:rPr>
     </w:lvl>
   </w:abstractNum>
-  <w:abstractNum w:abstractNumId="38" w15:restartNumberingAfterBreak="0">
+  <w:abstractNum w:abstractNumId="40" w15:restartNumberingAfterBreak="0">
     <w:nsid w:val="663B2F44"/>
     <w:multiLevelType w:val="hybridMultilevel"/>
     <w:tmpl w:val="E8409C16"/>
@@ -6462,7 +7484,7 @@
       </w:rPr>
     </w:lvl>
   </w:abstractNum>
-  <w:abstractNum w:abstractNumId="39" w15:restartNumberingAfterBreak="0">
+  <w:abstractNum w:abstractNumId="41" w15:restartNumberingAfterBreak="0">
     <w:nsid w:val="67E4539F"/>
     <w:multiLevelType w:val="hybridMultilevel"/>
     <w:tmpl w:val="668C97F2"/>
@@ -6575,7 +7597,7 @@
       </w:rPr>
     </w:lvl>
   </w:abstractNum>
-  <w:abstractNum w:abstractNumId="40" w15:restartNumberingAfterBreak="0">
+  <w:abstractNum w:abstractNumId="42" w15:restartNumberingAfterBreak="0">
     <w:nsid w:val="67F57E97"/>
     <w:multiLevelType w:val="hybridMultilevel"/>
     <w:tmpl w:val="6CE617B8"/>
@@ -6661,7 +7683,7 @@
       </w:pPr>
     </w:lvl>
   </w:abstractNum>
-  <w:abstractNum w:abstractNumId="41" w15:restartNumberingAfterBreak="0">
+  <w:abstractNum w:abstractNumId="43" w15:restartNumberingAfterBreak="0">
     <w:nsid w:val="6ADB2025"/>
     <w:multiLevelType w:val="hybridMultilevel"/>
     <w:tmpl w:val="CABE9786"/>
@@ -6774,7 +7796,7 @@
       </w:rPr>
     </w:lvl>
   </w:abstractNum>
-  <w:abstractNum w:abstractNumId="42" w15:restartNumberingAfterBreak="0">
+  <w:abstractNum w:abstractNumId="44" w15:restartNumberingAfterBreak="0">
     <w:nsid w:val="6B683D62"/>
     <w:multiLevelType w:val="hybridMultilevel"/>
     <w:tmpl w:val="37729B38"/>
@@ -6860,7 +7882,7 @@
       </w:pPr>
     </w:lvl>
   </w:abstractNum>
-  <w:abstractNum w:abstractNumId="43" w15:restartNumberingAfterBreak="0">
+  <w:abstractNum w:abstractNumId="45" w15:restartNumberingAfterBreak="0">
     <w:nsid w:val="6E311377"/>
     <w:multiLevelType w:val="multilevel"/>
     <w:tmpl w:val="C778BC50"/>
@@ -6973,94 +7995,120 @@
       </w:rPr>
     </w:lvl>
   </w:abstractNum>
-  <w:abstractNum w:abstractNumId="44" w15:restartNumberingAfterBreak="0">
+  <w:abstractNum w:abstractNumId="46" w15:restartNumberingAfterBreak="0">
     <w:nsid w:val="750F0E47"/>
-    <w:multiLevelType w:val="hybridMultilevel"/>
-    <w:tmpl w:val="FC1C6ADC"/>
-    <w:lvl w:ilvl="0" w:tplc="99748DBC">
-      <w:start w:val="1"/>
-      <w:numFmt w:val="decimal"/>
-      <w:pStyle w:val="Ttulo1"/>
-      <w:lvlText w:val="%1."/>
-      <w:lvlJc w:val="left"/>
-      <w:pPr>
-        <w:ind w:left="890" w:hanging="360"/>
-      </w:pPr>
-    </w:lvl>
-    <w:lvl w:ilvl="1" w:tplc="0C0A0019" w:tentative="1">
-      <w:start w:val="1"/>
-      <w:numFmt w:val="lowerLetter"/>
-      <w:lvlText w:val="%2."/>
-      <w:lvlJc w:val="left"/>
-      <w:pPr>
-        <w:ind w:left="1610" w:hanging="360"/>
-      </w:pPr>
-    </w:lvl>
-    <w:lvl w:ilvl="2" w:tplc="0C0A001B" w:tentative="1">
-      <w:start w:val="1"/>
-      <w:numFmt w:val="lowerRoman"/>
-      <w:lvlText w:val="%3."/>
-      <w:lvlJc w:val="right"/>
-      <w:pPr>
-        <w:ind w:left="2330" w:hanging="180"/>
-      </w:pPr>
-    </w:lvl>
-    <w:lvl w:ilvl="3" w:tplc="0C0A000F" w:tentative="1">
-      <w:start w:val="1"/>
-      <w:numFmt w:val="decimal"/>
-      <w:lvlText w:val="%4."/>
-      <w:lvlJc w:val="left"/>
-      <w:pPr>
-        <w:ind w:left="3050" w:hanging="360"/>
-      </w:pPr>
-    </w:lvl>
-    <w:lvl w:ilvl="4" w:tplc="0C0A0019" w:tentative="1">
-      <w:start w:val="1"/>
-      <w:numFmt w:val="lowerLetter"/>
-      <w:lvlText w:val="%5."/>
-      <w:lvlJc w:val="left"/>
-      <w:pPr>
-        <w:ind w:left="3770" w:hanging="360"/>
-      </w:pPr>
-    </w:lvl>
-    <w:lvl w:ilvl="5" w:tplc="0C0A001B" w:tentative="1">
-      <w:start w:val="1"/>
-      <w:numFmt w:val="lowerRoman"/>
-      <w:lvlText w:val="%6."/>
-      <w:lvlJc w:val="right"/>
-      <w:pPr>
-        <w:ind w:left="4490" w:hanging="180"/>
-      </w:pPr>
-    </w:lvl>
-    <w:lvl w:ilvl="6" w:tplc="0C0A000F" w:tentative="1">
-      <w:start w:val="1"/>
-      <w:numFmt w:val="decimal"/>
-      <w:lvlText w:val="%7."/>
-      <w:lvlJc w:val="left"/>
-      <w:pPr>
-        <w:ind w:left="5210" w:hanging="360"/>
-      </w:pPr>
-    </w:lvl>
-    <w:lvl w:ilvl="7" w:tplc="0C0A0019" w:tentative="1">
-      <w:start w:val="1"/>
-      <w:numFmt w:val="lowerLetter"/>
-      <w:lvlText w:val="%8."/>
-      <w:lvlJc w:val="left"/>
-      <w:pPr>
-        <w:ind w:left="5930" w:hanging="360"/>
-      </w:pPr>
-    </w:lvl>
-    <w:lvl w:ilvl="8" w:tplc="0C0A001B" w:tentative="1">
-      <w:start w:val="1"/>
-      <w:numFmt w:val="lowerRoman"/>
-      <w:lvlText w:val="%9."/>
-      <w:lvlJc w:val="right"/>
-      <w:pPr>
-        <w:ind w:left="6650" w:hanging="180"/>
-      </w:pPr>
+    <w:multiLevelType w:val="multilevel"/>
+    <w:tmpl w:val="C778BC50"/>
+    <w:lvl w:ilvl="0">
+      <w:start w:val="1"/>
+      <w:numFmt w:val="decimal"/>
+      <w:lvlText w:val="%1. "/>
+      <w:lvlJc w:val="left"/>
+      <w:pPr>
+        <w:ind w:left="432" w:hanging="432"/>
+      </w:pPr>
+      <w:rPr>
+        <w:rFonts w:hint="default"/>
+      </w:rPr>
+    </w:lvl>
+    <w:lvl w:ilvl="1">
+      <w:start w:val="1"/>
+      <w:numFmt w:val="decimal"/>
+      <w:lvlText w:val="%1.%2. "/>
+      <w:lvlJc w:val="left"/>
+      <w:pPr>
+        <w:ind w:left="576" w:hanging="576"/>
+      </w:pPr>
+      <w:rPr>
+        <w:rFonts w:hint="default"/>
+      </w:rPr>
+    </w:lvl>
+    <w:lvl w:ilvl="2">
+      <w:start w:val="1"/>
+      <w:numFmt w:val="decimal"/>
+      <w:lvlText w:val="%1.%2.%3. "/>
+      <w:lvlJc w:val="left"/>
+      <w:pPr>
+        <w:ind w:left="720" w:hanging="720"/>
+      </w:pPr>
+      <w:rPr>
+        <w:rFonts w:hint="default"/>
+      </w:rPr>
+    </w:lvl>
+    <w:lvl w:ilvl="3">
+      <w:start w:val="1"/>
+      <w:numFmt w:val="decimal"/>
+      <w:lvlText w:val="%1.%2.%3.%4. "/>
+      <w:lvlJc w:val="left"/>
+      <w:pPr>
+        <w:ind w:left="864" w:hanging="864"/>
+      </w:pPr>
+      <w:rPr>
+        <w:rFonts w:hint="default"/>
+      </w:rPr>
+    </w:lvl>
+    <w:lvl w:ilvl="4">
+      <w:start w:val="1"/>
+      <w:numFmt w:val="decimal"/>
+      <w:lvlText w:val="%1.%2.%3.%4.%5"/>
+      <w:lvlJc w:val="left"/>
+      <w:pPr>
+        <w:ind w:left="1008" w:hanging="1008"/>
+      </w:pPr>
+      <w:rPr>
+        <w:rFonts w:hint="default"/>
+      </w:rPr>
+    </w:lvl>
+    <w:lvl w:ilvl="5">
+      <w:start w:val="1"/>
+      <w:numFmt w:val="decimal"/>
+      <w:lvlText w:val="%1.%2.%3.%4.%5.%6"/>
+      <w:lvlJc w:val="left"/>
+      <w:pPr>
+        <w:ind w:left="1152" w:hanging="1152"/>
+      </w:pPr>
+      <w:rPr>
+        <w:rFonts w:hint="default"/>
+      </w:rPr>
+    </w:lvl>
+    <w:lvl w:ilvl="6">
+      <w:start w:val="1"/>
+      <w:numFmt w:val="decimal"/>
+      <w:lvlText w:val="%1.%2.%3.%4.%5.%6.%7"/>
+      <w:lvlJc w:val="left"/>
+      <w:pPr>
+        <w:ind w:left="1296" w:hanging="1296"/>
+      </w:pPr>
+      <w:rPr>
+        <w:rFonts w:hint="default"/>
+      </w:rPr>
+    </w:lvl>
+    <w:lvl w:ilvl="7">
+      <w:start w:val="1"/>
+      <w:numFmt w:val="decimal"/>
+      <w:lvlText w:val="%1.%2.%3.%4.%5.%6.%7.%8"/>
+      <w:lvlJc w:val="left"/>
+      <w:pPr>
+        <w:ind w:left="1440" w:hanging="1440"/>
+      </w:pPr>
+      <w:rPr>
+        <w:rFonts w:hint="default"/>
+      </w:rPr>
+    </w:lvl>
+    <w:lvl w:ilvl="8">
+      <w:start w:val="1"/>
+      <w:numFmt w:val="decimal"/>
+      <w:lvlText w:val="%1.%2.%3.%4.%5.%6.%7.%8.%9"/>
+      <w:lvlJc w:val="left"/>
+      <w:pPr>
+        <w:ind w:left="1584" w:hanging="1584"/>
+      </w:pPr>
+      <w:rPr>
+        <w:rFonts w:hint="default"/>
+      </w:rPr>
     </w:lvl>
   </w:abstractNum>
-  <w:abstractNum w:abstractNumId="45" w15:restartNumberingAfterBreak="0">
+  <w:abstractNum w:abstractNumId="47" w15:restartNumberingAfterBreak="0">
     <w:nsid w:val="7E071CE2"/>
     <w:multiLevelType w:val="hybridMultilevel"/>
     <w:tmpl w:val="81B20A02"/>
@@ -7174,142 +8222,148 @@
     </w:lvl>
   </w:abstractNum>
   <w:num w:numId="1">
+    <w:abstractNumId w:val="20"/>
+  </w:num>
+  <w:num w:numId="2">
+    <w:abstractNumId w:val="26"/>
+  </w:num>
+  <w:num w:numId="3">
+    <w:abstractNumId w:val="39"/>
+  </w:num>
+  <w:num w:numId="4">
+    <w:abstractNumId w:val="35"/>
+  </w:num>
+  <w:num w:numId="5">
+    <w:abstractNumId w:val="44"/>
+  </w:num>
+  <w:num w:numId="6">
     <w:abstractNumId w:val="18"/>
   </w:num>
-  <w:num w:numId="2">
+  <w:num w:numId="7">
+    <w:abstractNumId w:val="16"/>
+  </w:num>
+  <w:num w:numId="8">
+    <w:abstractNumId w:val="12"/>
+  </w:num>
+  <w:num w:numId="9">
+    <w:abstractNumId w:val="7"/>
+  </w:num>
+  <w:num w:numId="10">
+    <w:abstractNumId w:val="17"/>
+  </w:num>
+  <w:num w:numId="11">
     <w:abstractNumId w:val="24"/>
   </w:num>
-  <w:num w:numId="3">
+  <w:num w:numId="12">
+    <w:abstractNumId w:val="34"/>
+  </w:num>
+  <w:num w:numId="13">
+    <w:abstractNumId w:val="36"/>
+  </w:num>
+  <w:num w:numId="14">
+    <w:abstractNumId w:val="28"/>
+  </w:num>
+  <w:num w:numId="15">
+    <w:abstractNumId w:val="15"/>
+  </w:num>
+  <w:num w:numId="16">
+    <w:abstractNumId w:val="10"/>
+  </w:num>
+  <w:num w:numId="17">
+    <w:abstractNumId w:val="30"/>
+  </w:num>
+  <w:num w:numId="18">
+    <w:abstractNumId w:val="8"/>
+  </w:num>
+  <w:num w:numId="19">
+    <w:abstractNumId w:val="4"/>
+  </w:num>
+  <w:num w:numId="20">
+    <w:abstractNumId w:val="23"/>
+  </w:num>
+  <w:num w:numId="21">
+    <w:abstractNumId w:val="33"/>
+  </w:num>
+  <w:num w:numId="22">
+    <w:abstractNumId w:val="6"/>
+  </w:num>
+  <w:num w:numId="23">
     <w:abstractNumId w:val="37"/>
   </w:num>
-  <w:num w:numId="4">
-    <w:abstractNumId w:val="33"/>
+  <w:num w:numId="24">
+    <w:abstractNumId w:val="13"/>
   </w:num>
-  <w:num w:numId="5">
+  <w:num w:numId="25">
+    <w:abstractNumId w:val="25"/>
+  </w:num>
+  <w:num w:numId="26">
+    <w:abstractNumId w:val="29"/>
+  </w:num>
+  <w:num w:numId="27">
+    <w:abstractNumId w:val="22"/>
+  </w:num>
+  <w:num w:numId="28">
+    <w:abstractNumId w:val="27"/>
+  </w:num>
+  <w:num w:numId="29">
+    <w:abstractNumId w:val="3"/>
+  </w:num>
+  <w:num w:numId="30">
+    <w:abstractNumId w:val="38"/>
+  </w:num>
+  <w:num w:numId="31">
+    <w:abstractNumId w:val="31"/>
+  </w:num>
+  <w:num w:numId="32">
+    <w:abstractNumId w:val="11"/>
+  </w:num>
+  <w:num w:numId="33">
+    <w:abstractNumId w:val="40"/>
+  </w:num>
+  <w:num w:numId="34">
+    <w:abstractNumId w:val="1"/>
+  </w:num>
+  <w:num w:numId="35">
+    <w:abstractNumId w:val="41"/>
+  </w:num>
+  <w:num w:numId="36">
+    <w:abstractNumId w:val="21"/>
+  </w:num>
+  <w:num w:numId="37">
+    <w:abstractNumId w:val="9"/>
+  </w:num>
+  <w:num w:numId="38">
+    <w:abstractNumId w:val="2"/>
+  </w:num>
+  <w:num w:numId="39">
     <w:abstractNumId w:val="42"/>
   </w:num>
-  <w:num w:numId="6">
-    <w:abstractNumId w:val="16"/>
-  </w:num>
-  <w:num w:numId="7">
-    <w:abstractNumId w:val="14"/>
-  </w:num>
-  <w:num w:numId="8">
-    <w:abstractNumId w:val="11"/>
-  </w:num>
-  <w:num w:numId="9">
-    <w:abstractNumId w:val="6"/>
-  </w:num>
-  <w:num w:numId="10">
-    <w:abstractNumId w:val="15"/>
-  </w:num>
-  <w:num w:numId="11">
-    <w:abstractNumId w:val="22"/>
-  </w:num>
-  <w:num w:numId="12">
+  <w:num w:numId="40">
     <w:abstractNumId w:val="32"/>
   </w:num>
-  <w:num w:numId="13">
-    <w:abstractNumId w:val="34"/>
-  </w:num>
-  <w:num w:numId="14">
-    <w:abstractNumId w:val="26"/>
-  </w:num>
-  <w:num w:numId="15">
-    <w:abstractNumId w:val="13"/>
-  </w:num>
-  <w:num w:numId="16">
-    <w:abstractNumId w:val="9"/>
-  </w:num>
-  <w:num w:numId="17">
-    <w:abstractNumId w:val="28"/>
-  </w:num>
-  <w:num w:numId="18">
-    <w:abstractNumId w:val="7"/>
-  </w:num>
-  <w:num w:numId="19">
-    <w:abstractNumId w:val="3"/>
-  </w:num>
-  <w:num w:numId="20">
-    <w:abstractNumId w:val="21"/>
-  </w:num>
-  <w:num w:numId="21">
-    <w:abstractNumId w:val="31"/>
-  </w:num>
-  <w:num w:numId="22">
+  <w:num w:numId="41">
     <w:abstractNumId w:val="5"/>
   </w:num>
-  <w:num w:numId="23">
-    <w:abstractNumId w:val="35"/>
+  <w:num w:numId="42">
+    <w:abstractNumId w:val="43"/>
   </w:num>
-  <w:num w:numId="24">
-    <w:abstractNumId w:val="12"/>
+  <w:num w:numId="43">
+    <w:abstractNumId w:val="19"/>
   </w:num>
-  <w:num w:numId="25">
-    <w:abstractNumId w:val="23"/>
+  <w:num w:numId="44">
+    <w:abstractNumId w:val="46"/>
   </w:num>
-  <w:num w:numId="26">
-    <w:abstractNumId w:val="27"/>
+  <w:num w:numId="45">
+    <w:abstractNumId w:val="45"/>
   </w:num>
-  <w:num w:numId="27">
-    <w:abstractNumId w:val="20"/>
+  <w:num w:numId="46">
+    <w:abstractNumId w:val="47"/>
   </w:num>
-  <w:num w:numId="28">
-    <w:abstractNumId w:val="25"/>
-  </w:num>
-  <w:num w:numId="29">
-    <w:abstractNumId w:val="2"/>
-  </w:num>
-  <w:num w:numId="30">
-    <w:abstractNumId w:val="36"/>
-  </w:num>
-  <w:num w:numId="31">
-    <w:abstractNumId w:val="29"/>
-  </w:num>
-  <w:num w:numId="32">
-    <w:abstractNumId w:val="10"/>
-  </w:num>
-  <w:num w:numId="33">
-    <w:abstractNumId w:val="38"/>
-  </w:num>
-  <w:num w:numId="34">
+  <w:num w:numId="47">
     <w:abstractNumId w:val="0"/>
   </w:num>
-  <w:num w:numId="35">
-    <w:abstractNumId w:val="39"/>
-  </w:num>
-  <w:num w:numId="36">
-    <w:abstractNumId w:val="19"/>
-  </w:num>
-  <w:num w:numId="37">
-    <w:abstractNumId w:val="8"/>
-  </w:num>
-  <w:num w:numId="38">
-    <w:abstractNumId w:val="1"/>
-  </w:num>
-  <w:num w:numId="39">
-    <w:abstractNumId w:val="40"/>
-  </w:num>
-  <w:num w:numId="40">
-    <w:abstractNumId w:val="30"/>
-  </w:num>
-  <w:num w:numId="41">
-    <w:abstractNumId w:val="4"/>
-  </w:num>
-  <w:num w:numId="42">
-    <w:abstractNumId w:val="41"/>
-  </w:num>
-  <w:num w:numId="43">
-    <w:abstractNumId w:val="17"/>
-  </w:num>
-  <w:num w:numId="44">
-    <w:abstractNumId w:val="44"/>
-  </w:num>
-  <w:num w:numId="45">
-    <w:abstractNumId w:val="43"/>
-  </w:num>
-  <w:num w:numId="46">
-    <w:abstractNumId w:val="45"/>
+  <w:num w:numId="48">
+    <w:abstractNumId w:val="14"/>
   </w:num>
 </w:numbering>
 </file>
@@ -7489,7 +8543,7 @@
     <w:lsdException w:name="Table Grid" w:uiPriority="39"/>
     <w:lsdException w:name="Table Theme" w:semiHidden="1" w:unhideWhenUsed="1"/>
     <w:lsdException w:name="Placeholder Text" w:semiHidden="1"/>
-    <w:lsdException w:name="No Spacing" w:uiPriority="1"/>
+    <w:lsdException w:name="No Spacing" w:uiPriority="1" w:qFormat="1"/>
     <w:lsdException w:name="Light Shading" w:uiPriority="60"/>
     <w:lsdException w:name="Light List" w:uiPriority="61"/>
     <w:lsdException w:name="Light Grid" w:uiPriority="62"/>
@@ -7736,10 +8790,8 @@
     <w:pPr>
       <w:keepNext/>
       <w:keepLines/>
-      <w:numPr>
-        <w:numId w:val="44"/>
-      </w:numPr>
       <w:spacing w:before="240" w:after="120"/>
+      <w:ind w:firstLine="0"/>
       <w:outlineLvl w:val="0"/>
     </w:pPr>
     <w:rPr>
@@ -7972,9 +9024,6 @@
     <w:link w:val="CabecerasIndicesCar"/>
     <w:qFormat/>
     <w:rsid w:val="007E41E0"/>
-    <w:pPr>
-      <w:ind w:firstLine="0"/>
-    </w:pPr>
   </w:style>
   <w:style w:type="paragraph" w:customStyle="1" w:styleId="IntroSeccin">
     <w:name w:val="Intro Sección"/>
@@ -8254,7 +9303,732 @@
       </w:tblBorders>
     </w:tblPr>
   </w:style>
+  <w:style w:type="paragraph" w:styleId="Sinespaciado">
+    <w:name w:val="No Spacing"/>
+    <w:link w:val="SinespaciadoCar"/>
+    <w:uiPriority w:val="1"/>
+    <w:qFormat/>
+    <w:rsid w:val="00460E06"/>
+    <w:pPr>
+      <w:spacing w:after="0" w:line="240" w:lineRule="auto"/>
+    </w:pPr>
+    <w:rPr>
+      <w:rFonts w:eastAsiaTheme="minorEastAsia"/>
+      <w:lang w:eastAsia="es-ES"/>
+    </w:rPr>
+  </w:style>
+  <w:style w:type="character" w:customStyle="1" w:styleId="SinespaciadoCar">
+    <w:name w:val="Sin espaciado Car"/>
+    <w:basedOn w:val="Fuentedeprrafopredeter"/>
+    <w:link w:val="Sinespaciado"/>
+    <w:uiPriority w:val="1"/>
+    <w:rsid w:val="00460E06"/>
+    <w:rPr>
+      <w:rFonts w:eastAsiaTheme="minorEastAsia"/>
+      <w:lang w:eastAsia="es-ES"/>
+    </w:rPr>
+  </w:style>
 </w:styles>
+</file>
+
+<file path=word/glossary/document.xml><?xml version="1.0" encoding="utf-8"?>
+<w:glossaryDocument xmlns:wpc="http://schemas.microsoft.com/office/word/2010/wordprocessingCanvas" xmlns:cx="http://schemas.microsoft.com/office/drawing/2014/chartex" xmlns:cx1="http://schemas.microsoft.com/office/drawing/2015/9/8/chartex" xmlns:cx2="http://schemas.microsoft.com/office/drawing/2015/10/21/chartex" xmlns:cx3="http://schemas.microsoft.com/office/drawing/2016/5/9/chartex" xmlns:cx4="http://schemas.microsoft.com/office/drawing/2016/5/10/chartex" xmlns:cx5="http://schemas.microsoft.com/office/drawing/2016/5/11/chartex" xmlns:cx6="http://schemas.microsoft.com/office/drawing/2016/5/12/chartex" xmlns:cx7="http://schemas.microsoft.com/office/drawing/2016/5/13/chartex" xmlns:cx8="http://schemas.microsoft.com/office/drawing/2016/5/14/chartex" xmlns:mc="http://schemas.openxmlformats.org/markup-compatibility/2006" xmlns:aink="http://schemas.microsoft.com/office/drawing/2016/ink" xmlns:am3d="http://schemas.microsoft.com/office/drawing/2017/model3d" xmlns:o="urn:schemas-microsoft-com:office:office" xmlns:r="http://schemas.openxmlformats.org/officeDocument/2006/relationships" xmlns:m="http://schemas.openxmlformats.org/officeDocument/2006/math" xmlns:v="urn:schemas-microsoft-com:vml" xmlns:wp14="http://schemas.microsoft.com/office/word/2010/wordprocessingDrawing" xmlns:wp="http://schemas.openxmlformats.org/drawingml/2006/wordprocessingDrawing" xmlns:w10="urn:schemas-microsoft-com:office:word" xmlns:w="http://schemas.openxmlformats.org/wordprocessingml/2006/main" xmlns:w14="http://schemas.microsoft.com/office/word/2010/wordml" xmlns:w15="http://schemas.microsoft.com/office/word/2012/wordml" xmlns:w16cex="http://schemas.microsoft.com/office/word/2018/wordml/cex" xmlns:w16cid="http://schemas.microsoft.com/office/word/2016/wordml/cid" xmlns:w16="http://schemas.microsoft.com/office/word/2018/wordml" xmlns:w16se="http://schemas.microsoft.com/office/word/2015/wordml/symex" xmlns:wpg="http://schemas.microsoft.com/office/word/2010/wordprocessingGroup" xmlns:wpi="http://schemas.microsoft.com/office/word/2010/wordprocessingInk" xmlns:wne="http://schemas.microsoft.com/office/word/2006/wordml" xmlns:wps="http://schemas.microsoft.com/office/word/2010/wordprocessingShape" mc:Ignorable="w14 w15 w16se w16cid w16 w16cex wp14">
+  <w:docParts>
+    <w:docPart>
+      <w:docPartPr>
+        <w:name w:val="13078C6623A44594976D01BDA7B2E50D"/>
+        <w:category>
+          <w:name w:val="General"/>
+          <w:gallery w:val="placeholder"/>
+        </w:category>
+        <w:types>
+          <w:type w:val="bbPlcHdr"/>
+        </w:types>
+        <w:behaviors>
+          <w:behavior w:val="content"/>
+        </w:behaviors>
+        <w:guid w:val="{9DE85A09-3E9D-4E62-84F7-6452D3F2040E}"/>
+      </w:docPartPr>
+      <w:docPartBody>
+        <w:p>
+          <w:pPr>
+            <w:pStyle w:val="13078C6623A44594976D01BDA7B2E50D"/>
+          </w:pPr>
+          <w:r>
+            <w:rPr>
+              <w:color w:val="2F5496" w:themeColor="accent1" w:themeShade="BF"/>
+              <w:sz w:val="24"/>
+              <w:szCs w:val="24"/>
+            </w:rPr>
+            <w:t>[Nombre de la compañía]</w:t>
+          </w:r>
+        </w:p>
+      </w:docPartBody>
+    </w:docPart>
+    <w:docPart>
+      <w:docPartPr>
+        <w:name w:val="08CA1E328B3244F29BBF8FD9BC48860F"/>
+        <w:category>
+          <w:name w:val="General"/>
+          <w:gallery w:val="placeholder"/>
+        </w:category>
+        <w:types>
+          <w:type w:val="bbPlcHdr"/>
+        </w:types>
+        <w:behaviors>
+          <w:behavior w:val="content"/>
+        </w:behaviors>
+        <w:guid w:val="{FC86F796-711B-47AB-9FBB-DF22034348B9}"/>
+      </w:docPartPr>
+      <w:docPartBody>
+        <w:p>
+          <w:pPr>
+            <w:pStyle w:val="08CA1E328B3244F29BBF8FD9BC48860F"/>
+          </w:pPr>
+          <w:r>
+            <w:rPr>
+              <w:rFonts w:asciiTheme="majorHAnsi" w:eastAsiaTheme="majorEastAsia" w:hAnsiTheme="majorHAnsi" w:cstheme="majorBidi"/>
+              <w:color w:val="4472C4" w:themeColor="accent1"/>
+              <w:sz w:val="88"/>
+              <w:szCs w:val="88"/>
+            </w:rPr>
+            <w:t>[Título del documento]</w:t>
+          </w:r>
+        </w:p>
+      </w:docPartBody>
+    </w:docPart>
+    <w:docPart>
+      <w:docPartPr>
+        <w:name w:val="4DF1ECB4CFB14BC6A602B62488BB09A2"/>
+        <w:category>
+          <w:name w:val="General"/>
+          <w:gallery w:val="placeholder"/>
+        </w:category>
+        <w:types>
+          <w:type w:val="bbPlcHdr"/>
+        </w:types>
+        <w:behaviors>
+          <w:behavior w:val="content"/>
+        </w:behaviors>
+        <w:guid w:val="{74DA2B22-B10E-429F-A75F-073EDE630236}"/>
+      </w:docPartPr>
+      <w:docPartBody>
+        <w:p>
+          <w:pPr>
+            <w:pStyle w:val="4DF1ECB4CFB14BC6A602B62488BB09A2"/>
+          </w:pPr>
+          <w:r>
+            <w:rPr>
+              <w:color w:val="4472C4" w:themeColor="accent1"/>
+              <w:sz w:val="28"/>
+              <w:szCs w:val="28"/>
+            </w:rPr>
+            <w:t>[Nombre del autor]</w:t>
+          </w:r>
+        </w:p>
+      </w:docPartBody>
+    </w:docPart>
+    <w:docPart>
+      <w:docPartPr>
+        <w:name w:val="CEB52CBAD14A405DBE6F223D5903E312"/>
+        <w:category>
+          <w:name w:val="General"/>
+          <w:gallery w:val="placeholder"/>
+        </w:category>
+        <w:types>
+          <w:type w:val="bbPlcHdr"/>
+        </w:types>
+        <w:behaviors>
+          <w:behavior w:val="content"/>
+        </w:behaviors>
+        <w:guid w:val="{F0B4BE9C-2B43-4976-90D9-7210DEC0A0D4}"/>
+      </w:docPartPr>
+      <w:docPartBody>
+        <w:p>
+          <w:pPr>
+            <w:pStyle w:val="CEB52CBAD14A405DBE6F223D5903E312"/>
+          </w:pPr>
+          <w:r>
+            <w:rPr>
+              <w:color w:val="4472C4" w:themeColor="accent1"/>
+              <w:sz w:val="28"/>
+              <w:szCs w:val="28"/>
+            </w:rPr>
+            <w:t>[Fecha]</w:t>
+          </w:r>
+        </w:p>
+      </w:docPartBody>
+    </w:docPart>
+  </w:docParts>
+</w:glossaryDocument>
+</file>
+
+<file path=word/glossary/fontTable.xml><?xml version="1.0" encoding="utf-8"?>
+<w:fonts xmlns:mc="http://schemas.openxmlformats.org/markup-compatibility/2006" xmlns:r="http://schemas.openxmlformats.org/officeDocument/2006/relationships" xmlns:w="http://schemas.openxmlformats.org/wordprocessingml/2006/main" xmlns:w14="http://schemas.microsoft.com/office/word/2010/wordml" xmlns:w15="http://schemas.microsoft.com/office/word/2012/wordml" xmlns:w16cex="http://schemas.microsoft.com/office/word/2018/wordml/cex" xmlns:w16cid="http://schemas.microsoft.com/office/word/2016/wordml/cid" xmlns:w16="http://schemas.microsoft.com/office/word/2018/wordml" xmlns:w16se="http://schemas.microsoft.com/office/word/2015/wordml/symex" mc:Ignorable="w14 w15 w16se w16cid w16 w16cex">
+  <w:font w:name="Symbol">
+    <w:panose1 w:val="05050102010706020507"/>
+    <w:charset w:val="02"/>
+    <w:family w:val="roman"/>
+    <w:pitch w:val="variable"/>
+    <w:sig w:usb0="00000000" w:usb1="10000000" w:usb2="00000000" w:usb3="00000000" w:csb0="80000000" w:csb1="00000000"/>
+  </w:font>
+  <w:font w:name="Times New Roman">
+    <w:panose1 w:val="02020603050405020304"/>
+    <w:charset w:val="00"/>
+    <w:family w:val="roman"/>
+    <w:pitch w:val="variable"/>
+    <w:sig w:usb0="E0002AFF" w:usb1="C0007843" w:usb2="00000009" w:usb3="00000000" w:csb0="000001FF" w:csb1="00000000"/>
+  </w:font>
+  <w:font w:name="Courier New">
+    <w:panose1 w:val="02070309020205020404"/>
+    <w:charset w:val="00"/>
+    <w:family w:val="modern"/>
+    <w:pitch w:val="fixed"/>
+    <w:sig w:usb0="E0002EFF" w:usb1="C0007843" w:usb2="00000009" w:usb3="00000000" w:csb0="000001FF" w:csb1="00000000"/>
+  </w:font>
+  <w:font w:name="Wingdings">
+    <w:panose1 w:val="05000000000000000000"/>
+    <w:charset w:val="02"/>
+    <w:family w:val="auto"/>
+    <w:pitch w:val="variable"/>
+    <w:sig w:usb0="00000000" w:usb1="10000000" w:usb2="00000000" w:usb3="00000000" w:csb0="80000000" w:csb1="00000000"/>
+  </w:font>
+  <w:font w:name="Calibri">
+    <w:panose1 w:val="020F0502020204030204"/>
+    <w:charset w:val="00"/>
+    <w:family w:val="swiss"/>
+    <w:pitch w:val="variable"/>
+    <w:sig w:usb0="E0002AFF" w:usb1="4000ACFF" w:usb2="00000001" w:usb3="00000000" w:csb0="000001FF" w:csb1="00000000"/>
+  </w:font>
+  <w:font w:name="Century Gothic">
+    <w:panose1 w:val="020B0502020202020204"/>
+    <w:charset w:val="00"/>
+    <w:family w:val="swiss"/>
+    <w:pitch w:val="variable"/>
+    <w:sig w:usb0="00000287" w:usb1="00000000" w:usb2="00000000" w:usb3="00000000" w:csb0="0000009F" w:csb1="00000000"/>
+  </w:font>
+  <w:font w:name="Calibri Light">
+    <w:panose1 w:val="020F0302020204030204"/>
+    <w:charset w:val="00"/>
+    <w:family w:val="swiss"/>
+    <w:pitch w:val="variable"/>
+    <w:sig w:usb0="A0002AEF" w:usb1="4000207B" w:usb2="00000000" w:usb3="00000000" w:csb0="000001FF" w:csb1="00000000"/>
+  </w:font>
+  <w:font w:name="Cambria Math">
+    <w:panose1 w:val="02040503050406030204"/>
+    <w:charset w:val="00"/>
+    <w:family w:val="roman"/>
+    <w:pitch w:val="variable"/>
+    <w:sig w:usb0="E00006FF" w:usb1="420024FF" w:usb2="02000000" w:usb3="00000000" w:csb0="0000019F" w:csb1="00000000"/>
+  </w:font>
+</w:fonts>
+</file>
+
+<file path=word/glossary/settings.xml><?xml version="1.0" encoding="utf-8"?>
+<w:settings xmlns:mc="http://schemas.openxmlformats.org/markup-compatibility/2006" xmlns:o="urn:schemas-microsoft-com:office:office" xmlns:r="http://schemas.openxmlformats.org/officeDocument/2006/relationships" xmlns:m="http://schemas.openxmlformats.org/officeDocument/2006/math" xmlns:v="urn:schemas-microsoft-com:vml" xmlns:w10="urn:schemas-microsoft-com:office:word" xmlns:w="http://schemas.openxmlformats.org/wordprocessingml/2006/main" xmlns:w14="http://schemas.microsoft.com/office/word/2010/wordml" xmlns:w15="http://schemas.microsoft.com/office/word/2012/wordml" xmlns:w16cex="http://schemas.microsoft.com/office/word/2018/wordml/cex" xmlns:w16cid="http://schemas.microsoft.com/office/word/2016/wordml/cid" xmlns:w16="http://schemas.microsoft.com/office/word/2018/wordml" xmlns:w16se="http://schemas.microsoft.com/office/word/2015/wordml/symex" xmlns:sl="http://schemas.openxmlformats.org/schemaLibrary/2006/main" mc:Ignorable="w14 w15 w16se w16cid w16 w16cex">
+  <w:view w:val="normal"/>
+  <w:defaultTabStop w:val="708"/>
+  <w:hyphenationZone w:val="425"/>
+  <w:characterSpacingControl w:val="doNotCompress"/>
+  <w:compat>
+    <w:useFELayout/>
+    <w:compatSetting w:name="compatibilityMode" w:uri="http://schemas.microsoft.com/office/word" w:val="15"/>
+    <w:compatSetting w:name="overrideTableStyleFontSizeAndJustification" w:uri="http://schemas.microsoft.com/office/word" w:val="1"/>
+    <w:compatSetting w:name="enableOpenTypeFeatures" w:uri="http://schemas.microsoft.com/office/word" w:val="1"/>
+    <w:compatSetting w:name="doNotFlipMirrorIndents" w:uri="http://schemas.microsoft.com/office/word" w:val="1"/>
+    <w:compatSetting w:name="differentiateMultirowTableHeaders" w:uri="http://schemas.microsoft.com/office/word" w:val="1"/>
+    <w:compatSetting w:name="useWord2013TrackBottomHyphenation" w:uri="http://schemas.microsoft.com/office/word" w:val="0"/>
+  </w:compat>
+  <w:rsids>
+    <w:rsidRoot w:val="00267AA7"/>
+    <w:rsid w:val="00267AA7"/>
+    <w:rsid w:val="00DA34DB"/>
+  </w:rsids>
+  <m:mathPr>
+    <m:mathFont m:val="Cambria Math"/>
+    <m:brkBin m:val="before"/>
+    <m:brkBinSub m:val="--"/>
+    <m:smallFrac m:val="0"/>
+    <m:dispDef/>
+    <m:lMargin m:val="0"/>
+    <m:rMargin m:val="0"/>
+    <m:defJc m:val="centerGroup"/>
+    <m:wrapIndent m:val="1440"/>
+    <m:intLim m:val="subSup"/>
+    <m:naryLim m:val="undOvr"/>
+  </m:mathPr>
+  <w:themeFontLang w:val="es-ES"/>
+  <w:clrSchemeMapping w:bg1="light1" w:t1="dark1" w:bg2="light2" w:t2="dark2" w:accent1="accent1" w:accent2="accent2" w:accent3="accent3" w:accent4="accent4" w:accent5="accent5" w:accent6="accent6" w:hyperlink="hyperlink" w:followedHyperlink="followedHyperlink"/>
+  <w:decimalSymbol w:val=","/>
+  <w:listSeparator w:val=";"/>
+  <w15:chartTrackingRefBased/>
+</w:settings>
+</file>
+
+<file path=word/glossary/styles.xml><?xml version="1.0" encoding="utf-8"?>
+<w:styles xmlns:mc="http://schemas.openxmlformats.org/markup-compatibility/2006" xmlns:r="http://schemas.openxmlformats.org/officeDocument/2006/relationships" xmlns:w="http://schemas.openxmlformats.org/wordprocessingml/2006/main" xmlns:w14="http://schemas.microsoft.com/office/word/2010/wordml" xmlns:w15="http://schemas.microsoft.com/office/word/2012/wordml" xmlns:w16cex="http://schemas.microsoft.com/office/word/2018/wordml/cex" xmlns:w16cid="http://schemas.microsoft.com/office/word/2016/wordml/cid" xmlns:w16="http://schemas.microsoft.com/office/word/2018/wordml" xmlns:w16se="http://schemas.microsoft.com/office/word/2015/wordml/symex" mc:Ignorable="w14 w15 w16se w16cid w16 w16cex">
+  <w:docDefaults>
+    <w:rPrDefault>
+      <w:rPr>
+        <w:rFonts w:asciiTheme="minorHAnsi" w:eastAsiaTheme="minorEastAsia" w:hAnsiTheme="minorHAnsi" w:cstheme="minorBidi"/>
+        <w:sz w:val="22"/>
+        <w:szCs w:val="22"/>
+        <w:lang w:val="es-ES" w:eastAsia="es-ES" w:bidi="ar-SA"/>
+      </w:rPr>
+    </w:rPrDefault>
+    <w:pPrDefault>
+      <w:pPr>
+        <w:spacing w:after="160" w:line="259" w:lineRule="auto"/>
+      </w:pPr>
+    </w:pPrDefault>
+  </w:docDefaults>
+  <w:latentStyles w:defLockedState="0" w:defUIPriority="99" w:defSemiHidden="0" w:defUnhideWhenUsed="0" w:defQFormat="0" w:count="376">
+    <w:lsdException w:name="Normal" w:uiPriority="0" w:qFormat="1"/>
+    <w:lsdException w:name="heading 1" w:uiPriority="9" w:qFormat="1"/>
+    <w:lsdException w:name="heading 2" w:semiHidden="1" w:uiPriority="9" w:unhideWhenUsed="1" w:qFormat="1"/>
+    <w:lsdException w:name="heading 3" w:semiHidden="1" w:uiPriority="9" w:unhideWhenUsed="1" w:qFormat="1"/>
+    <w:lsdException w:name="heading 4" w:semiHidden="1" w:uiPriority="9" w:unhideWhenUsed="1" w:qFormat="1"/>
+    <w:lsdException w:name="heading 5" w:semiHidden="1" w:uiPriority="9" w:unhideWhenUsed="1" w:qFormat="1"/>
+    <w:lsdException w:name="heading 6" w:semiHidden="1" w:uiPriority="9" w:unhideWhenUsed="1" w:qFormat="1"/>
+    <w:lsdException w:name="heading 7" w:semiHidden="1" w:uiPriority="9" w:unhideWhenUsed="1" w:qFormat="1"/>
+    <w:lsdException w:name="heading 8" w:semiHidden="1" w:uiPriority="9" w:unhideWhenUsed="1" w:qFormat="1"/>
+    <w:lsdException w:name="heading 9" w:semiHidden="1" w:uiPriority="9" w:unhideWhenUsed="1" w:qFormat="1"/>
+    <w:lsdException w:name="index 1" w:semiHidden="1" w:unhideWhenUsed="1"/>
+    <w:lsdException w:name="index 2" w:semiHidden="1" w:unhideWhenUsed="1"/>
+    <w:lsdException w:name="index 3" w:semiHidden="1" w:unhideWhenUsed="1"/>
+    <w:lsdException w:name="index 4" w:semiHidden="1" w:unhideWhenUsed="1"/>
+    <w:lsdException w:name="index 5" w:semiHidden="1" w:unhideWhenUsed="1"/>
+    <w:lsdException w:name="index 6" w:semiHidden="1" w:unhideWhenUsed="1"/>
+    <w:lsdException w:name="index 7" w:semiHidden="1" w:unhideWhenUsed="1"/>
+    <w:lsdException w:name="index 8" w:semiHidden="1" w:unhideWhenUsed="1"/>
+    <w:lsdException w:name="index 9" w:semiHidden="1" w:unhideWhenUsed="1"/>
+    <w:lsdException w:name="toc 1" w:semiHidden="1" w:uiPriority="39" w:unhideWhenUsed="1"/>
+    <w:lsdException w:name="toc 2" w:semiHidden="1" w:uiPriority="39" w:unhideWhenUsed="1"/>
+    <w:lsdException w:name="toc 3" w:semiHidden="1" w:uiPriority="39" w:unhideWhenUsed="1"/>
+    <w:lsdException w:name="toc 4" w:semiHidden="1" w:uiPriority="39" w:unhideWhenUsed="1"/>
+    <w:lsdException w:name="toc 5" w:semiHidden="1" w:uiPriority="39" w:unhideWhenUsed="1"/>
+    <w:lsdException w:name="toc 6" w:semiHidden="1" w:uiPriority="39" w:unhideWhenUsed="1"/>
+    <w:lsdException w:name="toc 7" w:semiHidden="1" w:uiPriority="39" w:unhideWhenUsed="1"/>
+    <w:lsdException w:name="toc 8" w:semiHidden="1" w:uiPriority="39" w:unhideWhenUsed="1"/>
+    <w:lsdException w:name="toc 9" w:semiHidden="1" w:uiPriority="39" w:unhideWhenUsed="1"/>
+    <w:lsdException w:name="Normal Indent" w:semiHidden="1" w:unhideWhenUsed="1"/>
+    <w:lsdException w:name="footnote text" w:semiHidden="1" w:unhideWhenUsed="1"/>
+    <w:lsdException w:name="annotation text" w:semiHidden="1" w:unhideWhenUsed="1"/>
+    <w:lsdException w:name="header" w:semiHidden="1" w:unhideWhenUsed="1"/>
+    <w:lsdException w:name="footer" w:semiHidden="1" w:unhideWhenUsed="1"/>
+    <w:lsdException w:name="index heading" w:semiHidden="1" w:unhideWhenUsed="1"/>
+    <w:lsdException w:name="caption" w:semiHidden="1" w:uiPriority="35" w:unhideWhenUsed="1" w:qFormat="1"/>
+    <w:lsdException w:name="table of figures" w:semiHidden="1" w:unhideWhenUsed="1"/>
+    <w:lsdException w:name="envelope address" w:semiHidden="1" w:unhideWhenUsed="1"/>
+    <w:lsdException w:name="envelope return" w:semiHidden="1" w:unhideWhenUsed="1"/>
+    <w:lsdException w:name="footnote reference" w:semiHidden="1" w:unhideWhenUsed="1"/>
+    <w:lsdException w:name="annotation reference" w:semiHidden="1" w:unhideWhenUsed="1"/>
+    <w:lsdException w:name="line number" w:semiHidden="1" w:unhideWhenUsed="1"/>
+    <w:lsdException w:name="page number" w:semiHidden="1" w:unhideWhenUsed="1"/>
+    <w:lsdException w:name="endnote reference" w:semiHidden="1" w:unhideWhenUsed="1"/>
+    <w:lsdException w:name="endnote text" w:semiHidden="1" w:unhideWhenUsed="1"/>
+    <w:lsdException w:name="table of authorities" w:semiHidden="1" w:unhideWhenUsed="1"/>
+    <w:lsdException w:name="macro" w:semiHidden="1" w:unhideWhenUsed="1"/>
+    <w:lsdException w:name="toa heading" w:semiHidden="1" w:unhideWhenUsed="1"/>
+    <w:lsdException w:name="List" w:semiHidden="1" w:unhideWhenUsed="1"/>
+    <w:lsdException w:name="List Bullet" w:semiHidden="1" w:unhideWhenUsed="1"/>
+    <w:lsdException w:name="List Number" w:semiHidden="1" w:unhideWhenUsed="1"/>
+    <w:lsdException w:name="List 2" w:semiHidden="1" w:unhideWhenUsed="1"/>
+    <w:lsdException w:name="List 3" w:semiHidden="1" w:unhideWhenUsed="1"/>
+    <w:lsdException w:name="List 4" w:semiHidden="1" w:unhideWhenUsed="1"/>
+    <w:lsdException w:name="List 5" w:semiHidden="1" w:unhideWhenUsed="1"/>
+    <w:lsdException w:name="List Bullet 2" w:semiHidden="1" w:unhideWhenUsed="1"/>
+    <w:lsdException w:name="List Bullet 3" w:semiHidden="1" w:unhideWhenUsed="1"/>
+    <w:lsdException w:name="List Bullet 4" w:semiHidden="1" w:unhideWhenUsed="1"/>
+    <w:lsdException w:name="List Bullet 5" w:semiHidden="1" w:unhideWhenUsed="1"/>
+    <w:lsdException w:name="List Number 2" w:semiHidden="1" w:unhideWhenUsed="1"/>
+    <w:lsdException w:name="List Number 3" w:semiHidden="1" w:unhideWhenUsed="1"/>
+    <w:lsdException w:name="List Number 4" w:semiHidden="1" w:unhideWhenUsed="1"/>
+    <w:lsdException w:name="List Number 5" w:semiHidden="1" w:unhideWhenUsed="1"/>
+    <w:lsdException w:name="Title" w:uiPriority="10" w:qFormat="1"/>
+    <w:lsdException w:name="Closing" w:semiHidden="1" w:unhideWhenUsed="1"/>
+    <w:lsdException w:name="Signature" w:semiHidden="1" w:unhideWhenUsed="1"/>
+    <w:lsdException w:name="Default Paragraph Font" w:semiHidden="1" w:uiPriority="1" w:unhideWhenUsed="1"/>
+    <w:lsdException w:name="Body Text" w:semiHidden="1" w:unhideWhenUsed="1"/>
+    <w:lsdException w:name="Body Text Indent" w:semiHidden="1" w:unhideWhenUsed="1"/>
+    <w:lsdException w:name="List Continue" w:semiHidden="1" w:unhideWhenUsed="1"/>
+    <w:lsdException w:name="List Continue 2" w:semiHidden="1" w:unhideWhenUsed="1"/>
+    <w:lsdException w:name="List Continue 3" w:semiHidden="1" w:unhideWhenUsed="1"/>
+    <w:lsdException w:name="List Continue 4" w:semiHidden="1" w:unhideWhenUsed="1"/>
+    <w:lsdException w:name="List Continue 5" w:semiHidden="1" w:unhideWhenUsed="1"/>
+    <w:lsdException w:name="Message Header" w:semiHidden="1" w:unhideWhenUsed="1"/>
+    <w:lsdException w:name="Subtitle" w:uiPriority="11" w:qFormat="1"/>
+    <w:lsdException w:name="Salutation" w:semiHidden="1" w:unhideWhenUsed="1"/>
+    <w:lsdException w:name="Date" w:semiHidden="1" w:unhideWhenUsed="1"/>
+    <w:lsdException w:name="Body Text First Indent" w:semiHidden="1" w:unhideWhenUsed="1"/>
+    <w:lsdException w:name="Body Text First Indent 2" w:semiHidden="1" w:unhideWhenUsed="1"/>
+    <w:lsdException w:name="Note Heading" w:semiHidden="1" w:unhideWhenUsed="1"/>
+    <w:lsdException w:name="Body Text 2" w:semiHidden="1" w:unhideWhenUsed="1"/>
+    <w:lsdException w:name="Body Text 3" w:semiHidden="1" w:unhideWhenUsed="1"/>
+    <w:lsdException w:name="Body Text Indent 2" w:semiHidden="1" w:unhideWhenUsed="1"/>
+    <w:lsdException w:name="Body Text Indent 3" w:semiHidden="1" w:unhideWhenUsed="1"/>
+    <w:lsdException w:name="Block Text" w:semiHidden="1" w:unhideWhenUsed="1"/>
+    <w:lsdException w:name="Hyperlink" w:semiHidden="1" w:unhideWhenUsed="1"/>
+    <w:lsdException w:name="FollowedHyperlink" w:semiHidden="1" w:unhideWhenUsed="1"/>
+    <w:lsdException w:name="Strong" w:uiPriority="22" w:qFormat="1"/>
+    <w:lsdException w:name="Emphasis" w:uiPriority="20" w:qFormat="1"/>
+    <w:lsdException w:name="Document Map" w:semiHidden="1" w:unhideWhenUsed="1"/>
+    <w:lsdException w:name="Plain Text" w:semiHidden="1" w:unhideWhenUsed="1"/>
+    <w:lsdException w:name="E-mail Signature" w:semiHidden="1" w:unhideWhenUsed="1"/>
+    <w:lsdException w:name="HTML Top of Form" w:semiHidden="1" w:unhideWhenUsed="1"/>
+    <w:lsdException w:name="HTML Bottom of Form" w:semiHidden="1" w:unhideWhenUsed="1"/>
+    <w:lsdException w:name="Normal (Web)" w:semiHidden="1" w:unhideWhenUsed="1"/>
+    <w:lsdException w:name="HTML Acronym" w:semiHidden="1" w:unhideWhenUsed="1"/>
+    <w:lsdException w:name="HTML Address" w:semiHidden="1" w:unhideWhenUsed="1"/>
+    <w:lsdException w:name="HTML Cite" w:semiHidden="1" w:unhideWhenUsed="1"/>
+    <w:lsdException w:name="HTML Code" w:semiHidden="1" w:unhideWhenUsed="1"/>
+    <w:lsdException w:name="HTML Definition" w:semiHidden="1" w:unhideWhenUsed="1"/>
+    <w:lsdException w:name="HTML Keyboard" w:semiHidden="1" w:unhideWhenUsed="1"/>
+    <w:lsdException w:name="HTML Preformatted" w:semiHidden="1" w:unhideWhenUsed="1"/>
+    <w:lsdException w:name="HTML Sample" w:semiHidden="1" w:unhideWhenUsed="1"/>
+    <w:lsdException w:name="HTML Typewriter" w:semiHidden="1" w:unhideWhenUsed="1"/>
+    <w:lsdException w:name="HTML Variable" w:semiHidden="1" w:unhideWhenUsed="1"/>
+    <w:lsdException w:name="Normal Table" w:semiHidden="1" w:unhideWhenUsed="1"/>
+    <w:lsdException w:name="annotation subject" w:semiHidden="1" w:unhideWhenUsed="1"/>
+    <w:lsdException w:name="No List" w:semiHidden="1" w:unhideWhenUsed="1"/>
+    <w:lsdException w:name="Outline List 1" w:semiHidden="1" w:unhideWhenUsed="1"/>
+    <w:lsdException w:name="Outline List 2" w:semiHidden="1" w:unhideWhenUsed="1"/>
+    <w:lsdException w:name="Outline List 3" w:semiHidden="1" w:unhideWhenUsed="1"/>
+    <w:lsdException w:name="Table Simple 1" w:semiHidden="1" w:unhideWhenUsed="1"/>
+    <w:lsdException w:name="Table Simple 2" w:semiHidden="1" w:unhideWhenUsed="1"/>
+    <w:lsdException w:name="Table Simple 3" w:semiHidden="1" w:unhideWhenUsed="1"/>
+    <w:lsdException w:name="Table Classic 1" w:semiHidden="1" w:unhideWhenUsed="1"/>
+    <w:lsdException w:name="Table Classic 2" w:semiHidden="1" w:unhideWhenUsed="1"/>
+    <w:lsdException w:name="Table Classic 3" w:semiHidden="1" w:unhideWhenUsed="1"/>
+    <w:lsdException w:name="Table Classic 4" w:semiHidden="1" w:unhideWhenUsed="1"/>
+    <w:lsdException w:name="Table Colorful 1" w:semiHidden="1" w:unhideWhenUsed="1"/>
+    <w:lsdException w:name="Table Colorful 2" w:semiHidden="1" w:unhideWhenUsed="1"/>
+    <w:lsdException w:name="Table Colorful 3" w:semiHidden="1" w:unhideWhenUsed="1"/>
+    <w:lsdException w:name="Table Columns 1" w:semiHidden="1" w:unhideWhenUsed="1"/>
+    <w:lsdException w:name="Table Columns 2" w:semiHidden="1" w:unhideWhenUsed="1"/>
+    <w:lsdException w:name="Table Columns 3" w:semiHidden="1" w:unhideWhenUsed="1"/>
+    <w:lsdException w:name="Table Columns 4" w:semiHidden="1" w:unhideWhenUsed="1"/>
+    <w:lsdException w:name="Table Columns 5" w:semiHidden="1" w:unhideWhenUsed="1"/>
+    <w:lsdException w:name="Table Grid 1" w:semiHidden="1" w:unhideWhenUsed="1"/>
+    <w:lsdException w:name="Table Grid 2" w:semiHidden="1" w:unhideWhenUsed="1"/>
+    <w:lsdException w:name="Table Grid 3" w:semiHidden="1" w:unhideWhenUsed="1"/>
+    <w:lsdException w:name="Table Grid 4" w:semiHidden="1" w:unhideWhenUsed="1"/>
+    <w:lsdException w:name="Table Grid 5" w:semiHidden="1" w:unhideWhenUsed="1"/>
+    <w:lsdException w:name="Table Grid 6" w:semiHidden="1" w:unhideWhenUsed="1"/>
+    <w:lsdException w:name="Table Grid 7" w:semiHidden="1" w:unhideWhenUsed="1"/>
+    <w:lsdException w:name="Table Grid 8" w:semiHidden="1" w:unhideWhenUsed="1"/>
+    <w:lsdException w:name="Table List 1" w:semiHidden="1" w:unhideWhenUsed="1"/>
+    <w:lsdException w:name="Table List 2" w:semiHidden="1" w:unhideWhenUsed="1"/>
+    <w:lsdException w:name="Table List 3" w:semiHidden="1" w:unhideWhenUsed="1"/>
+    <w:lsdException w:name="Table List 4" w:semiHidden="1" w:unhideWhenUsed="1"/>
+    <w:lsdException w:name="Table List 5" w:semiHidden="1" w:unhideWhenUsed="1"/>
+    <w:lsdException w:name="Table List 6" w:semiHidden="1" w:unhideWhenUsed="1"/>
+    <w:lsdException w:name="Table List 7" w:semiHidden="1" w:unhideWhenUsed="1"/>
+    <w:lsdException w:name="Table List 8" w:semiHidden="1" w:unhideWhenUsed="1"/>
+    <w:lsdException w:name="Table 3D effects 1" w:semiHidden="1" w:unhideWhenUsed="1"/>
+    <w:lsdException w:name="Table 3D effects 2" w:semiHidden="1" w:unhideWhenUsed="1"/>
+    <w:lsdException w:name="Table 3D effects 3" w:semiHidden="1" w:unhideWhenUsed="1"/>
+    <w:lsdException w:name="Table Contemporary" w:semiHidden="1" w:unhideWhenUsed="1"/>
+    <w:lsdException w:name="Table Elegant" w:semiHidden="1" w:unhideWhenUsed="1"/>
+    <w:lsdException w:name="Table Professional" w:semiHidden="1" w:unhideWhenUsed="1"/>
+    <w:lsdException w:name="Table Subtle 1" w:semiHidden="1" w:unhideWhenUsed="1"/>
+    <w:lsdException w:name="Table Subtle 2" w:semiHidden="1" w:unhideWhenUsed="1"/>
+    <w:lsdException w:name="Table Web 1" w:semiHidden="1" w:unhideWhenUsed="1"/>
+    <w:lsdException w:name="Table Web 2" w:semiHidden="1" w:unhideWhenUsed="1"/>
+    <w:lsdException w:name="Table Web 3" w:semiHidden="1" w:unhideWhenUsed="1"/>
+    <w:lsdException w:name="Balloon Text" w:semiHidden="1" w:unhideWhenUsed="1"/>
+    <w:lsdException w:name="Table Grid" w:uiPriority="39"/>
+    <w:lsdException w:name="Table Theme" w:semiHidden="1" w:unhideWhenUsed="1"/>
+    <w:lsdException w:name="Placeholder Text" w:semiHidden="1"/>
+    <w:lsdException w:name="No Spacing" w:uiPriority="1" w:qFormat="1"/>
+    <w:lsdException w:name="Light Shading" w:uiPriority="60"/>
+    <w:lsdException w:name="Light List" w:uiPriority="61"/>
+    <w:lsdException w:name="Light Grid" w:uiPriority="62"/>
+    <w:lsdException w:name="Medium Shading 1" w:uiPriority="63"/>
+    <w:lsdException w:name="Medium Shading 2" w:uiPriority="64"/>
+    <w:lsdException w:name="Medium List 1" w:uiPriority="65"/>
+    <w:lsdException w:name="Medium List 2" w:uiPriority="66"/>
+    <w:lsdException w:name="Medium Grid 1" w:uiPriority="67"/>
+    <w:lsdException w:name="Medium Grid 2" w:uiPriority="68"/>
+    <w:lsdException w:name="Medium Grid 3" w:uiPriority="69"/>
+    <w:lsdException w:name="Dark List" w:uiPriority="70"/>
+    <w:lsdException w:name="Colorful Shading" w:uiPriority="71"/>
+    <w:lsdException w:name="Colorful List" w:uiPriority="72"/>
+    <w:lsdException w:name="Colorful Grid" w:uiPriority="73"/>
+    <w:lsdException w:name="Light Shading Accent 1" w:uiPriority="60"/>
+    <w:lsdException w:name="Light List Accent 1" w:uiPriority="61"/>
+    <w:lsdException w:name="Light Grid Accent 1" w:uiPriority="62"/>
+    <w:lsdException w:name="Medium Shading 1 Accent 1" w:uiPriority="63"/>
+    <w:lsdException w:name="Medium Shading 2 Accent 1" w:uiPriority="64"/>
+    <w:lsdException w:name="Medium List 1 Accent 1" w:uiPriority="65"/>
+    <w:lsdException w:name="Revision" w:semiHidden="1"/>
+    <w:lsdException w:name="List Paragraph" w:uiPriority="34" w:qFormat="1"/>
+    <w:lsdException w:name="Quote" w:uiPriority="29" w:qFormat="1"/>
+    <w:lsdException w:name="Intense Quote" w:uiPriority="30" w:qFormat="1"/>
+    <w:lsdException w:name="Medium List 2 Accent 1" w:uiPriority="66"/>
+    <w:lsdException w:name="Medium Grid 1 Accent 1" w:uiPriority="67"/>
+    <w:lsdException w:name="Medium Grid 2 Accent 1" w:uiPriority="68"/>
+    <w:lsdException w:name="Medium Grid 3 Accent 1" w:uiPriority="69"/>
+    <w:lsdException w:name="Dark List Accent 1" w:uiPriority="70"/>
+    <w:lsdException w:name="Colorful Shading Accent 1" w:uiPriority="71"/>
+    <w:lsdException w:name="Colorful List Accent 1" w:uiPriority="72"/>
+    <w:lsdException w:name="Colorful Grid Accent 1" w:uiPriority="73"/>
+    <w:lsdException w:name="Light Shading Accent 2" w:uiPriority="60"/>
+    <w:lsdException w:name="Light List Accent 2" w:uiPriority="61"/>
+    <w:lsdException w:name="Light Grid Accent 2" w:uiPriority="62"/>
+    <w:lsdException w:name="Medium Shading 1 Accent 2" w:uiPriority="63"/>
+    <w:lsdException w:name="Medium Shading 2 Accent 2" w:uiPriority="64"/>
+    <w:lsdException w:name="Medium List 1 Accent 2" w:uiPriority="65"/>
+    <w:lsdException w:name="Medium List 2 Accent 2" w:uiPriority="66"/>
+    <w:lsdException w:name="Medium Grid 1 Accent 2" w:uiPriority="67"/>
+    <w:lsdException w:name="Medium Grid 2 Accent 2" w:uiPriority="68"/>
+    <w:lsdException w:name="Medium Grid 3 Accent 2" w:uiPriority="69"/>
+    <w:lsdException w:name="Dark List Accent 2" w:uiPriority="70"/>
+    <w:lsdException w:name="Colorful Shading Accent 2" w:uiPriority="71"/>
+    <w:lsdException w:name="Colorful List Accent 2" w:uiPriority="72"/>
+    <w:lsdException w:name="Colorful Grid Accent 2" w:uiPriority="73"/>
+    <w:lsdException w:name="Light Shading Accent 3" w:uiPriority="60"/>
+    <w:lsdException w:name="Light List Accent 3" w:uiPriority="61"/>
+    <w:lsdException w:name="Light Grid Accent 3" w:uiPriority="62"/>
+    <w:lsdException w:name="Medium Shading 1 Accent 3" w:uiPriority="63"/>
+    <w:lsdException w:name="Medium Shading 2 Accent 3" w:uiPriority="64"/>
+    <w:lsdException w:name="Medium List 1 Accent 3" w:uiPriority="65"/>
+    <w:lsdException w:name="Medium List 2 Accent 3" w:uiPriority="66"/>
+    <w:lsdException w:name="Medium Grid 1 Accent 3" w:uiPriority="67"/>
+    <w:lsdException w:name="Medium Grid 2 Accent 3" w:uiPriority="68"/>
+    <w:lsdException w:name="Medium Grid 3 Accent 3" w:uiPriority="69"/>
+    <w:lsdException w:name="Dark List Accent 3" w:uiPriority="70"/>
+    <w:lsdException w:name="Colorful Shading Accent 3" w:uiPriority="71"/>
+    <w:lsdException w:name="Colorful List Accent 3" w:uiPriority="72"/>
+    <w:lsdException w:name="Colorful Grid Accent 3" w:uiPriority="73"/>
+    <w:lsdException w:name="Light Shading Accent 4" w:uiPriority="60"/>
+    <w:lsdException w:name="Light List Accent 4" w:uiPriority="61"/>
+    <w:lsdException w:name="Light Grid Accent 4" w:uiPriority="62"/>
+    <w:lsdException w:name="Medium Shading 1 Accent 4" w:uiPriority="63"/>
+    <w:lsdException w:name="Medium Shading 2 Accent 4" w:uiPriority="64"/>
+    <w:lsdException w:name="Medium List 1 Accent 4" w:uiPriority="65"/>
+    <w:lsdException w:name="Medium List 2 Accent 4" w:uiPriority="66"/>
+    <w:lsdException w:name="Medium Grid 1 Accent 4" w:uiPriority="67"/>
+    <w:lsdException w:name="Medium Grid 2 Accent 4" w:uiPriority="68"/>
+    <w:lsdException w:name="Medium Grid 3 Accent 4" w:uiPriority="69"/>
+    <w:lsdException w:name="Dark List Accent 4" w:uiPriority="70"/>
+    <w:lsdException w:name="Colorful Shading Accent 4" w:uiPriority="71"/>
+    <w:lsdException w:name="Colorful List Accent 4" w:uiPriority="72"/>
+    <w:lsdException w:name="Colorful Grid Accent 4" w:uiPriority="73"/>
+    <w:lsdException w:name="Light Shading Accent 5" w:uiPriority="60"/>
+    <w:lsdException w:name="Light List Accent 5" w:uiPriority="61"/>
+    <w:lsdException w:name="Light Grid Accent 5" w:uiPriority="62"/>
+    <w:lsdException w:name="Medium Shading 1 Accent 5" w:uiPriority="63"/>
+    <w:lsdException w:name="Medium Shading 2 Accent 5" w:uiPriority="64"/>
+    <w:lsdException w:name="Medium List 1 Accent 5" w:uiPriority="65"/>
+    <w:lsdException w:name="Medium List 2 Accent 5" w:uiPriority="66"/>
+    <w:lsdException w:name="Medium Grid 1 Accent 5" w:uiPriority="67"/>
+    <w:lsdException w:name="Medium Grid 2 Accent 5" w:uiPriority="68"/>
+    <w:lsdException w:name="Medium Grid 3 Accent 5" w:uiPriority="69"/>
+    <w:lsdException w:name="Dark List Accent 5" w:uiPriority="70"/>
+    <w:lsdException w:name="Colorful Shading Accent 5" w:uiPriority="71"/>
+    <w:lsdException w:name="Colorful List Accent 5" w:uiPriority="72"/>
+    <w:lsdException w:name="Colorful Grid Accent 5" w:uiPriority="73"/>
+    <w:lsdException w:name="Light Shading Accent 6" w:uiPriority="60"/>
+    <w:lsdException w:name="Light List Accent 6" w:uiPriority="61"/>
+    <w:lsdException w:name="Light Grid Accent 6" w:uiPriority="62"/>
+    <w:lsdException w:name="Medium Shading 1 Accent 6" w:uiPriority="63"/>
+    <w:lsdException w:name="Medium Shading 2 Accent 6" w:uiPriority="64"/>
+    <w:lsdException w:name="Medium List 1 Accent 6" w:uiPriority="65"/>
+    <w:lsdException w:name="Medium List 2 Accent 6" w:uiPriority="66"/>
+    <w:lsdException w:name="Medium Grid 1 Accent 6" w:uiPriority="67"/>
+    <w:lsdException w:name="Medium Grid 2 Accent 6" w:uiPriority="68"/>
+    <w:lsdException w:name="Medium Grid 3 Accent 6" w:uiPriority="69"/>
+    <w:lsdException w:name="Dark List Accent 6" w:uiPriority="70"/>
+    <w:lsdException w:name="Colorful Shading Accent 6" w:uiPriority="71"/>
+    <w:lsdException w:name="Colorful List Accent 6" w:uiPriority="72"/>
+    <w:lsdException w:name="Colorful Grid Accent 6" w:uiPriority="73"/>
+    <w:lsdException w:name="Subtle Emphasis" w:uiPriority="19" w:qFormat="1"/>
+    <w:lsdException w:name="Intense Emphasis" w:uiPriority="21" w:qFormat="1"/>
+    <w:lsdException w:name="Subtle Reference" w:uiPriority="31" w:qFormat="1"/>
+    <w:lsdException w:name="Intense Reference" w:uiPriority="32" w:qFormat="1"/>
+    <w:lsdException w:name="Book Title" w:uiPriority="33" w:qFormat="1"/>
+    <w:lsdException w:name="Bibliography" w:semiHidden="1" w:uiPriority="37" w:unhideWhenUsed="1"/>
+    <w:lsdException w:name="TOC Heading" w:semiHidden="1" w:uiPriority="39" w:unhideWhenUsed="1" w:qFormat="1"/>
+    <w:lsdException w:name="Plain Table 1" w:uiPriority="41"/>
+    <w:lsdException w:name="Plain Table 2" w:uiPriority="42"/>
+    <w:lsdException w:name="Plain Table 3" w:uiPriority="43"/>
+    <w:lsdException w:name="Plain Table 4" w:uiPriority="44"/>
+    <w:lsdException w:name="Plain Table 5" w:uiPriority="45"/>
+    <w:lsdException w:name="Grid Table Light" w:uiPriority="40"/>
+    <w:lsdException w:name="Grid Table 1 Light" w:uiPriority="46"/>
+    <w:lsdException w:name="Grid Table 2" w:uiPriority="47"/>
+    <w:lsdException w:name="Grid Table 3" w:uiPriority="48"/>
+    <w:lsdException w:name="Grid Table 4" w:uiPriority="49"/>
+    <w:lsdException w:name="Grid Table 5 Dark" w:uiPriority="50"/>
+    <w:lsdException w:name="Grid Table 6 Colorful" w:uiPriority="51"/>
+    <w:lsdException w:name="Grid Table 7 Colorful" w:uiPriority="52"/>
+    <w:lsdException w:name="Grid Table 1 Light Accent 1" w:uiPriority="46"/>
+    <w:lsdException w:name="Grid Table 2 Accent 1" w:uiPriority="47"/>
+    <w:lsdException w:name="Grid Table 3 Accent 1" w:uiPriority="48"/>
+    <w:lsdException w:name="Grid Table 4 Accent 1" w:uiPriority="49"/>
+    <w:lsdException w:name="Grid Table 5 Dark Accent 1" w:uiPriority="50"/>
+    <w:lsdException w:name="Grid Table 6 Colorful Accent 1" w:uiPriority="51"/>
+    <w:lsdException w:name="Grid Table 7 Colorful Accent 1" w:uiPriority="52"/>
+    <w:lsdException w:name="Grid Table 1 Light Accent 2" w:uiPriority="46"/>
+    <w:lsdException w:name="Grid Table 2 Accent 2" w:uiPriority="47"/>
+    <w:lsdException w:name="Grid Table 3 Accent 2" w:uiPriority="48"/>
+    <w:lsdException w:name="Grid Table 4 Accent 2" w:uiPriority="49"/>
+    <w:lsdException w:name="Grid Table 5 Dark Accent 2" w:uiPriority="50"/>
+    <w:lsdException w:name="Grid Table 6 Colorful Accent 2" w:uiPriority="51"/>
+    <w:lsdException w:name="Grid Table 7 Colorful Accent 2" w:uiPriority="52"/>
+    <w:lsdException w:name="Grid Table 1 Light Accent 3" w:uiPriority="46"/>
+    <w:lsdException w:name="Grid Table 2 Accent 3" w:uiPriority="47"/>
+    <w:lsdException w:name="Grid Table 3 Accent 3" w:uiPriority="48"/>
+    <w:lsdException w:name="Grid Table 4 Accent 3" w:uiPriority="49"/>
+    <w:lsdException w:name="Grid Table 5 Dark Accent 3" w:uiPriority="50"/>
+    <w:lsdException w:name="Grid Table 6 Colorful Accent 3" w:uiPriority="51"/>
+    <w:lsdException w:name="Grid Table 7 Colorful Accent 3" w:uiPriority="52"/>
+    <w:lsdException w:name="Grid Table 1 Light Accent 4" w:uiPriority="46"/>
+    <w:lsdException w:name="Grid Table 2 Accent 4" w:uiPriority="47"/>
+    <w:lsdException w:name="Grid Table 3 Accent 4" w:uiPriority="48"/>
+    <w:lsdException w:name="Grid Table 4 Accent 4" w:uiPriority="49"/>
+    <w:lsdException w:name="Grid Table 5 Dark Accent 4" w:uiPriority="50"/>
+    <w:lsdException w:name="Grid Table 6 Colorful Accent 4" w:uiPriority="51"/>
+    <w:lsdException w:name="Grid Table 7 Colorful Accent 4" w:uiPriority="52"/>
+    <w:lsdException w:name="Grid Table 1 Light Accent 5" w:uiPriority="46"/>
+    <w:lsdException w:name="Grid Table 2 Accent 5" w:uiPriority="47"/>
+    <w:lsdException w:name="Grid Table 3 Accent 5" w:uiPriority="48"/>
+    <w:lsdException w:name="Grid Table 4 Accent 5" w:uiPriority="49"/>
+    <w:lsdException w:name="Grid Table 5 Dark Accent 5" w:uiPriority="50"/>
+    <w:lsdException w:name="Grid Table 6 Colorful Accent 5" w:uiPriority="51"/>
+    <w:lsdException w:name="Grid Table 7 Colorful Accent 5" w:uiPriority="52"/>
+    <w:lsdException w:name="Grid Table 1 Light Accent 6" w:uiPriority="46"/>
+    <w:lsdException w:name="Grid Table 2 Accent 6" w:uiPriority="47"/>
+    <w:lsdException w:name="Grid Table 3 Accent 6" w:uiPriority="48"/>
+    <w:lsdException w:name="Grid Table 4 Accent 6" w:uiPriority="49"/>
+    <w:lsdException w:name="Grid Table 5 Dark Accent 6" w:uiPriority="50"/>
+    <w:lsdException w:name="Grid Table 6 Colorful Accent 6" w:uiPriority="51"/>
+    <w:lsdException w:name="Grid Table 7 Colorful Accent 6" w:uiPriority="52"/>
+    <w:lsdException w:name="List Table 1 Light" w:uiPriority="46"/>
+    <w:lsdException w:name="List Table 2" w:uiPriority="47"/>
+    <w:lsdException w:name="List Table 3" w:uiPriority="48"/>
+    <w:lsdException w:name="List Table 4" w:uiPriority="49"/>
+    <w:lsdException w:name="List Table 5 Dark" w:uiPriority="50"/>
+    <w:lsdException w:name="List Table 6 Colorful" w:uiPriority="51"/>
+    <w:lsdException w:name="List Table 7 Colorful" w:uiPriority="52"/>
+    <w:lsdException w:name="List Table 1 Light Accent 1" w:uiPriority="46"/>
+    <w:lsdException w:name="List Table 2 Accent 1" w:uiPriority="47"/>
+    <w:lsdException w:name="List Table 3 Accent 1" w:uiPriority="48"/>
+    <w:lsdException w:name="List Table 4 Accent 1" w:uiPriority="49"/>
+    <w:lsdException w:name="List Table 5 Dark Accent 1" w:uiPriority="50"/>
+    <w:lsdException w:name="List Table 6 Colorful Accent 1" w:uiPriority="51"/>
+    <w:lsdException w:name="List Table 7 Colorful Accent 1" w:uiPriority="52"/>
+    <w:lsdException w:name="List Table 1 Light Accent 2" w:uiPriority="46"/>
+    <w:lsdException w:name="List Table 2 Accent 2" w:uiPriority="47"/>
+    <w:lsdException w:name="List Table 3 Accent 2" w:uiPriority="48"/>
+    <w:lsdException w:name="List Table 4 Accent 2" w:uiPriority="49"/>
+    <w:lsdException w:name="List Table 5 Dark Accent 2" w:uiPriority="50"/>
+    <w:lsdException w:name="List Table 6 Colorful Accent 2" w:uiPriority="51"/>
+    <w:lsdException w:name="List Table 7 Colorful Accent 2" w:uiPriority="52"/>
+    <w:lsdException w:name="List Table 1 Light Accent 3" w:uiPriority="46"/>
+    <w:lsdException w:name="List Table 2 Accent 3" w:uiPriority="47"/>
+    <w:lsdException w:name="List Table 3 Accent 3" w:uiPriority="48"/>
+    <w:lsdException w:name="List Table 4 Accent 3" w:uiPriority="49"/>
+    <w:lsdException w:name="List Table 5 Dark Accent 3" w:uiPriority="50"/>
+    <w:lsdException w:name="List Table 6 Colorful Accent 3" w:uiPriority="51"/>
+    <w:lsdException w:name="List Table 7 Colorful Accent 3" w:uiPriority="52"/>
+    <w:lsdException w:name="List Table 1 Light Accent 4" w:uiPriority="46"/>
+    <w:lsdException w:name="List Table 2 Accent 4" w:uiPriority="47"/>
+    <w:lsdException w:name="List Table 3 Accent 4" w:uiPriority="48"/>
+    <w:lsdException w:name="List Table 4 Accent 4" w:uiPriority="49"/>
+    <w:lsdException w:name="List Table 5 Dark Accent 4" w:uiPriority="50"/>
+    <w:lsdException w:name="List Table 6 Colorful Accent 4" w:uiPriority="51"/>
+    <w:lsdException w:name="List Table 7 Colorful Accent 4" w:uiPriority="52"/>
+    <w:lsdException w:name="List Table 1 Light Accent 5" w:uiPriority="46"/>
+    <w:lsdException w:name="List Table 2 Accent 5" w:uiPriority="47"/>
+    <w:lsdException w:name="List Table 3 Accent 5" w:uiPriority="48"/>
+    <w:lsdException w:name="List Table 4 Accent 5" w:uiPriority="49"/>
+    <w:lsdException w:name="List Table 5 Dark Accent 5" w:uiPriority="50"/>
+    <w:lsdException w:name="List Table 6 Colorful Accent 5" w:uiPriority="51"/>
+    <w:lsdException w:name="List Table 7 Colorful Accent 5" w:uiPriority="52"/>
+    <w:lsdException w:name="List Table 1 Light Accent 6" w:uiPriority="46"/>
+    <w:lsdException w:name="List Table 2 Accent 6" w:uiPriority="47"/>
+    <w:lsdException w:name="List Table 3 Accent 6" w:uiPriority="48"/>
+    <w:lsdException w:name="List Table 4 Accent 6" w:uiPriority="49"/>
+    <w:lsdException w:name="List Table 5 Dark Accent 6" w:uiPriority="50"/>
+    <w:lsdException w:name="List Table 6 Colorful Accent 6" w:uiPriority="51"/>
+    <w:lsdException w:name="List Table 7 Colorful Accent 6" w:uiPriority="52"/>
+    <w:lsdException w:name="Mention" w:semiHidden="1" w:unhideWhenUsed="1"/>
+    <w:lsdException w:name="Smart Hyperlink" w:semiHidden="1" w:unhideWhenUsed="1"/>
+    <w:lsdException w:name="Hashtag" w:semiHidden="1" w:unhideWhenUsed="1"/>
+    <w:lsdException w:name="Unresolved Mention" w:semiHidden="1" w:unhideWhenUsed="1"/>
+    <w:lsdException w:name="Smart Link" w:semiHidden="1" w:unhideWhenUsed="1"/>
+  </w:latentStyles>
+  <w:style w:type="paragraph" w:default="1" w:styleId="Normal">
+    <w:name w:val="Normal"/>
+    <w:qFormat/>
+  </w:style>
+  <w:style w:type="character" w:default="1" w:styleId="Fuentedeprrafopredeter">
+    <w:name w:val="Default Paragraph Font"/>
+    <w:uiPriority w:val="1"/>
+    <w:semiHidden/>
+    <w:unhideWhenUsed/>
+  </w:style>
+  <w:style w:type="table" w:default="1" w:styleId="Tablanormal">
+    <w:name w:val="Normal Table"/>
+    <w:uiPriority w:val="99"/>
+    <w:semiHidden/>
+    <w:unhideWhenUsed/>
+    <w:tblPr>
+      <w:tblInd w:w="0" w:type="dxa"/>
+      <w:tblCellMar>
+        <w:top w:w="0" w:type="dxa"/>
+        <w:left w:w="108" w:type="dxa"/>
+        <w:bottom w:w="0" w:type="dxa"/>
+        <w:right w:w="108" w:type="dxa"/>
+      </w:tblCellMar>
+    </w:tblPr>
+  </w:style>
+  <w:style w:type="numbering" w:default="1" w:styleId="Sinlista">
+    <w:name w:val="No List"/>
+    <w:uiPriority w:val="99"/>
+    <w:semiHidden/>
+    <w:unhideWhenUsed/>
+  </w:style>
+  <w:style w:type="character" w:styleId="Textodelmarcadordeposicin">
+    <w:name w:val="Placeholder Text"/>
+    <w:basedOn w:val="Fuentedeprrafopredeter"/>
+    <w:uiPriority w:val="99"/>
+    <w:semiHidden/>
+    <w:rsid w:val="00267AA7"/>
+    <w:rPr>
+      <w:color w:val="808080"/>
+    </w:rPr>
+  </w:style>
+  <w:style w:type="paragraph" w:customStyle="1" w:styleId="13078C6623A44594976D01BDA7B2E50D">
+    <w:name w:val="13078C6623A44594976D01BDA7B2E50D"/>
+    <w:rsid w:val="00267AA7"/>
+  </w:style>
+  <w:style w:type="paragraph" w:customStyle="1" w:styleId="08CA1E328B3244F29BBF8FD9BC48860F">
+    <w:name w:val="08CA1E328B3244F29BBF8FD9BC48860F"/>
+    <w:rsid w:val="00267AA7"/>
+  </w:style>
+  <w:style w:type="paragraph" w:customStyle="1" w:styleId="E2FD164F3C574FAC8701453EB5133726">
+    <w:name w:val="E2FD164F3C574FAC8701453EB5133726"/>
+    <w:rsid w:val="00267AA7"/>
+  </w:style>
+  <w:style w:type="paragraph" w:customStyle="1" w:styleId="4DF1ECB4CFB14BC6A602B62488BB09A2">
+    <w:name w:val="4DF1ECB4CFB14BC6A602B62488BB09A2"/>
+    <w:rsid w:val="00267AA7"/>
+  </w:style>
+  <w:style w:type="paragraph" w:customStyle="1" w:styleId="CEB52CBAD14A405DBE6F223D5903E312">
+    <w:name w:val="CEB52CBAD14A405DBE6F223D5903E312"/>
+    <w:rsid w:val="00267AA7"/>
+  </w:style>
+</w:styles>
+</file>
+
+<file path=word/glossary/webSettings.xml><?xml version="1.0" encoding="utf-8"?>
+<w:webSettings xmlns:mc="http://schemas.openxmlformats.org/markup-compatibility/2006" xmlns:r="http://schemas.openxmlformats.org/officeDocument/2006/relationships" xmlns:w="http://schemas.openxmlformats.org/wordprocessingml/2006/main" xmlns:w14="http://schemas.microsoft.com/office/word/2010/wordml" xmlns:w15="http://schemas.microsoft.com/office/word/2012/wordml" xmlns:w16cex="http://schemas.microsoft.com/office/word/2018/wordml/cex" xmlns:w16cid="http://schemas.microsoft.com/office/word/2016/wordml/cid" xmlns:w16="http://schemas.microsoft.com/office/word/2018/wordml" xmlns:w16se="http://schemas.microsoft.com/office/word/2015/wordml/symex" mc:Ignorable="w14 w15 w16se w16cid w16 w16cex">
+  <w:optimizeForBrowser/>
+  <w:allowPNG/>
+</w:webSettings>
 </file>
 
 <file path=word/theme/theme1.xml><?xml version="1.0" encoding="utf-8"?>
@@ -8553,10 +10327,29 @@
 </file>
 
 <file path=customXml/item1.xml><?xml version="1.0" encoding="utf-8"?>
+<CoverPageProperties xmlns="http://schemas.microsoft.com/office/2006/coverPageProps">
+  <PublishDate>2021-03-01T00:00:00</PublishDate>
+  <Abstract/>
+  <CompanyAddress/>
+  <CompanyPhone/>
+  <CompanyFax/>
+  <CompanyEmail/>
+</CoverPageProperties>
+</file>
+
+<file path=customXml/item2.xml><?xml version="1.0" encoding="utf-8"?>
 <b:Sources xmlns:b="http://schemas.openxmlformats.org/officeDocument/2006/bibliography" xmlns="http://schemas.openxmlformats.org/officeDocument/2006/bibliography" SelectedStyle="\APASixthEditionOfficeOnline.xsl" StyleName="APA" Version="6"/>
 </file>
 
 <file path=customXml/itemProps1.xml><?xml version="1.0" encoding="utf-8"?>
+<ds:datastoreItem xmlns:ds="http://schemas.openxmlformats.org/officeDocument/2006/customXml" ds:itemID="{55AF091B-3C7A-41E3-B477-F2FDAA23CFDA}">
+  <ds:schemaRefs>
+    <ds:schemaRef ds:uri="http://schemas.microsoft.com/office/2006/coverPageProps"/>
+  </ds:schemaRefs>
+</ds:datastoreItem>
+</file>
+
+<file path=customXml/itemProps2.xml><?xml version="1.0" encoding="utf-8"?>
 <ds:datastoreItem xmlns:ds="http://schemas.openxmlformats.org/officeDocument/2006/customXml" ds:itemID="{90FC697D-051C-44AE-B4EE-617E68B59CAF}">
   <ds:schemaRefs>
     <ds:schemaRef ds:uri="http://schemas.openxmlformats.org/officeDocument/2006/bibliography"/>

</xml_diff>